<commit_message>
add PDF doc of P5
</commit_message>
<xml_diff>
--- a/Estimaciones.docx
+++ b/Estimaciones.docx
@@ -2,6 +2,926 @@
 <file path=word/document.xml><?xml version="1.0" encoding="utf-8"?>
 <w:document xmlns:wpc="http://schemas.microsoft.com/office/word/2010/wordprocessingCanvas" xmlns:cx="http://schemas.microsoft.com/office/drawing/2014/chartex" xmlns:cx1="http://schemas.microsoft.com/office/drawing/2015/9/8/chartex" xmlns:cx2="http://schemas.microsoft.com/office/drawing/2015/10/21/chartex" xmlns:cx3="http://schemas.microsoft.com/office/drawing/2016/5/9/chartex" xmlns:cx4="http://schemas.microsoft.com/office/drawing/2016/5/10/chartex" xmlns:cx5="http://schemas.microsoft.com/office/drawing/2016/5/11/chartex" xmlns:cx6="http://schemas.microsoft.com/office/drawing/2016/5/12/chartex" xmlns:cx7="http://schemas.microsoft.com/office/drawing/2016/5/13/chartex" xmlns:cx8="http://schemas.microsoft.com/office/drawing/2016/5/14/chartex" xmlns:mc="http://schemas.openxmlformats.org/markup-compatibility/2006" xmlns:aink="http://schemas.microsoft.com/office/drawing/2016/ink" xmlns:am3d="http://schemas.microsoft.com/office/drawing/2017/model3d" xmlns:o="urn:schemas-microsoft-com:office:office" xmlns:r="http://schemas.openxmlformats.org/officeDocument/2006/relationships" xmlns:m="http://schemas.openxmlformats.org/officeDocument/2006/math" xmlns:v="urn:schemas-microsoft-com:vml" xmlns:wp14="http://schemas.microsoft.com/office/word/2010/wordprocessingDrawing" xmlns:wp="http://schemas.openxmlformats.org/drawingml/2006/wordprocessingDrawing" xmlns:w10="urn:schemas-microsoft-com:office:word" xmlns:w="http://schemas.openxmlformats.org/wordprocessingml/2006/main" xmlns:w14="http://schemas.microsoft.com/office/word/2010/wordml" xmlns:w15="http://schemas.microsoft.com/office/word/2012/wordml" xmlns:w16cid="http://schemas.microsoft.com/office/word/2016/wordml/cid" xmlns:w16se="http://schemas.microsoft.com/office/word/2015/wordml/symex" xmlns:wpg="http://schemas.microsoft.com/office/word/2010/wordprocessingGroup" xmlns:wpi="http://schemas.microsoft.com/office/word/2010/wordprocessingInk" xmlns:wne="http://schemas.microsoft.com/office/word/2006/wordml" xmlns:wps="http://schemas.microsoft.com/office/word/2010/wordprocessingShape" mc:Ignorable="w14 w15 w16se w16cid wp14">
   <w:body>
+    <w:p>
+      <w:pPr>
+        <w:rPr>
+          <w:rFonts w:asciiTheme="minorBidi" w:hAnsiTheme="minorBidi"/>
+        </w:rPr>
+      </w:pPr>
+    </w:p>
+    <w:p>
+      <w:pPr>
+        <w:jc w:val="center"/>
+        <w:rPr>
+          <w:rFonts w:asciiTheme="minorBidi" w:hAnsiTheme="minorBidi"/>
+        </w:rPr>
+      </w:pPr>
+    </w:p>
+    <w:p>
+      <w:pPr>
+        <w:jc w:val="center"/>
+        <w:rPr>
+          <w:rFonts w:asciiTheme="minorBidi" w:hAnsiTheme="minorBidi"/>
+        </w:rPr>
+      </w:pPr>
+    </w:p>
+    <w:p>
+      <w:pPr>
+        <w:jc w:val="center"/>
+        <w:rPr>
+          <w:rFonts w:asciiTheme="minorBidi" w:hAnsiTheme="minorBidi"/>
+        </w:rPr>
+      </w:pPr>
+    </w:p>
+    <w:p>
+      <w:pPr>
+        <w:jc w:val="center"/>
+        <w:rPr>
+          <w:rFonts w:asciiTheme="minorBidi" w:hAnsiTheme="minorBidi"/>
+          <w:b/>
+          <w:bCs/>
+          <w:sz w:val="44"/>
+          <w:szCs w:val="44"/>
+        </w:rPr>
+      </w:pPr>
+      <w:r>
+        <w:rPr>
+          <w:rFonts w:asciiTheme="minorBidi" w:hAnsiTheme="minorBidi"/>
+          <w:b/>
+          <w:bCs/>
+          <w:sz w:val="44"/>
+          <w:szCs w:val="44"/>
+        </w:rPr>
+        <w:t>PGPI</w:t>
+      </w:r>
+    </w:p>
+    <w:p>
+      <w:pPr>
+        <w:spacing w:before="18" w:line="240" w:lineRule="exact"/>
+        <w:jc w:val="center"/>
+        <w:rPr>
+          <w:rFonts w:asciiTheme="minorBidi" w:hAnsiTheme="minorBidi"/>
+          <w:b/>
+          <w:bCs/>
+          <w:sz w:val="32"/>
+          <w:szCs w:val="32"/>
+        </w:rPr>
+      </w:pPr>
+    </w:p>
+    <w:p>
+      <w:pPr>
+        <w:spacing w:before="18" w:line="240" w:lineRule="exact"/>
+        <w:jc w:val="center"/>
+        <w:rPr>
+          <w:rFonts w:asciiTheme="minorBidi" w:hAnsiTheme="minorBidi"/>
+          <w:sz w:val="24"/>
+          <w:szCs w:val="24"/>
+        </w:rPr>
+      </w:pPr>
+    </w:p>
+    <w:p>
+      <w:pPr>
+        <w:pStyle w:val="Ttulo11"/>
+        <w:ind w:right="19"/>
+        <w:jc w:val="center"/>
+        <w:rPr>
+          <w:rStyle w:val="Fuentedeprrafopredeter1"/>
+          <w:rFonts w:asciiTheme="minorBidi" w:hAnsiTheme="minorBidi" w:cstheme="minorBidi"/>
+          <w:w w:val="105"/>
+          <w:lang w:val="es-ES"/>
+        </w:rPr>
+      </w:pPr>
+      <w:r>
+        <w:rPr>
+          <w:rStyle w:val="Fuentedeprrafopredeter1"/>
+          <w:rFonts w:asciiTheme="minorBidi" w:hAnsiTheme="minorBidi" w:cstheme="minorBidi"/>
+          <w:w w:val="105"/>
+          <w:lang w:val="es-ES"/>
+        </w:rPr>
+        <w:t xml:space="preserve">Práctica </w:t>
+      </w:r>
+      <w:r>
+        <w:rPr>
+          <w:rStyle w:val="Fuentedeprrafopredeter1"/>
+          <w:rFonts w:asciiTheme="minorBidi" w:hAnsiTheme="minorBidi" w:cstheme="minorBidi"/>
+          <w:w w:val="105"/>
+          <w:lang w:val="es-ES"/>
+        </w:rPr>
+        <w:t>5</w:t>
+      </w:r>
+    </w:p>
+    <w:p>
+      <w:pPr>
+        <w:pStyle w:val="Ttulo11"/>
+        <w:ind w:right="19"/>
+        <w:jc w:val="center"/>
+        <w:rPr>
+          <w:rStyle w:val="Fuentedeprrafopredeter1"/>
+          <w:rFonts w:asciiTheme="minorBidi" w:hAnsiTheme="minorBidi" w:cstheme="minorBidi"/>
+          <w:w w:val="105"/>
+          <w:lang w:val="es-ES"/>
+        </w:rPr>
+      </w:pPr>
+    </w:p>
+    <w:p>
+      <w:pPr>
+        <w:pStyle w:val="Ttulo11"/>
+        <w:ind w:right="19"/>
+        <w:jc w:val="center"/>
+        <w:rPr>
+          <w:rStyle w:val="Fuentedeprrafopredeter1"/>
+          <w:rFonts w:asciiTheme="minorBidi" w:hAnsiTheme="minorBidi" w:cstheme="minorBidi"/>
+          <w:w w:val="105"/>
+          <w:lang w:val="es-ES"/>
+        </w:rPr>
+      </w:pPr>
+      <w:sdt>
+        <w:sdtPr>
+          <w:rPr>
+            <w:color w:val="4472C4" w:themeColor="accent1"/>
+            <w:sz w:val="72"/>
+            <w:szCs w:val="72"/>
+          </w:rPr>
+          <w:alias w:val="Título"/>
+          <w:tag w:val=""/>
+          <w:id w:val="151731938"/>
+          <w:dataBinding w:prefixMappings="xmlns:ns0='http://purl.org/dc/elements/1.1/' xmlns:ns1='http://schemas.openxmlformats.org/package/2006/metadata/core-properties' " w:xpath="/ns1:coreProperties[1]/ns0:title[1]" w:storeItemID="{6C3C8BC8-F283-45AE-878A-BAB7291924A1}"/>
+          <w:text/>
+        </w:sdtPr>
+        <w:sdtContent>
+          <w:r>
+            <w:rPr>
+              <w:color w:val="4472C4" w:themeColor="accent1"/>
+              <w:sz w:val="72"/>
+              <w:szCs w:val="72"/>
+            </w:rPr>
+            <w:t>Estimates</w:t>
+          </w:r>
+        </w:sdtContent>
+      </w:sdt>
+    </w:p>
+    <w:p>
+      <w:pPr>
+        <w:spacing w:line="200" w:lineRule="exact"/>
+        <w:jc w:val="center"/>
+        <w:rPr>
+          <w:rFonts w:asciiTheme="minorBidi" w:hAnsiTheme="minorBidi"/>
+          <w:sz w:val="20"/>
+          <w:szCs w:val="20"/>
+        </w:rPr>
+      </w:pPr>
+      <w:r>
+        <w:rPr>
+          <w:rFonts w:asciiTheme="minorBidi" w:hAnsiTheme="minorBidi"/>
+          <w:noProof/>
+          <w:sz w:val="20"/>
+          <w:szCs w:val="20"/>
+        </w:rPr>
+        <mc:AlternateContent>
+          <mc:Choice Requires="wps">
+            <w:drawing>
+              <wp:anchor distT="0" distB="0" distL="114300" distR="114300" simplePos="0" relativeHeight="251662336" behindDoc="0" locked="0" layoutInCell="1" allowOverlap="1" wp14:anchorId="786B5D13" wp14:editId="49DE9A50">
+                <wp:simplePos x="0" y="0"/>
+                <wp:positionH relativeFrom="column">
+                  <wp:posOffset>-23040</wp:posOffset>
+                </wp:positionH>
+                <wp:positionV relativeFrom="paragraph">
+                  <wp:posOffset>87120</wp:posOffset>
+                </wp:positionV>
+                <wp:extent cx="6073920" cy="52200"/>
+                <wp:effectExtent l="0" t="0" r="22080" b="24000"/>
+                <wp:wrapSquare wrapText="bothSides"/>
+                <wp:docPr id="4" name="Group 16"/>
+                <wp:cNvGraphicFramePr/>
+                <a:graphic xmlns:a="http://schemas.openxmlformats.org/drawingml/2006/main">
+                  <a:graphicData uri="http://schemas.microsoft.com/office/word/2010/wordprocessingShape">
+                    <wps:wsp>
+                      <wps:cNvSpPr/>
+                      <wps:spPr>
+                        <a:xfrm flipV="1">
+                          <a:off x="0" y="0"/>
+                          <a:ext cx="6073920" cy="52200"/>
+                        </a:xfrm>
+                        <a:custGeom>
+                          <a:avLst/>
+                          <a:gdLst>
+                            <a:gd name="f0" fmla="val 10800000"/>
+                            <a:gd name="f1" fmla="val 5400000"/>
+                            <a:gd name="f2" fmla="val 180"/>
+                            <a:gd name="f3" fmla="val w"/>
+                            <a:gd name="f4" fmla="val h"/>
+                            <a:gd name="f5" fmla="val 0"/>
+                            <a:gd name="f6" fmla="val 4554855"/>
+                            <a:gd name="f7" fmla="val 1270"/>
+                            <a:gd name="f8" fmla="+- 0 0 0"/>
+                            <a:gd name="f9" fmla="*/ f3 1 4554855"/>
+                            <a:gd name="f10" fmla="*/ f4 1 1270"/>
+                            <a:gd name="f11" fmla="val f5"/>
+                            <a:gd name="f12" fmla="val f6"/>
+                            <a:gd name="f13" fmla="val f7"/>
+                            <a:gd name="f14" fmla="*/ f8 f0 1"/>
+                            <a:gd name="f15" fmla="+- f13 0 f11"/>
+                            <a:gd name="f16" fmla="+- f12 0 f11"/>
+                            <a:gd name="f17" fmla="*/ f14 1 f2"/>
+                            <a:gd name="f18" fmla="*/ f16 1 4554855"/>
+                            <a:gd name="f19" fmla="*/ f15 1 1270"/>
+                            <a:gd name="f20" fmla="+- f17 0 f1"/>
+                            <a:gd name="f21" fmla="*/ 0 1 f18"/>
+                            <a:gd name="f22" fmla="*/ 0 1 f19"/>
+                            <a:gd name="f23" fmla="*/ 4554855 1 f18"/>
+                            <a:gd name="f24" fmla="*/ 1270 1 f19"/>
+                            <a:gd name="f25" fmla="*/ f21 f9 1"/>
+                            <a:gd name="f26" fmla="*/ f23 f9 1"/>
+                            <a:gd name="f27" fmla="*/ f24 f10 1"/>
+                            <a:gd name="f28" fmla="*/ f22 f10 1"/>
+                          </a:gdLst>
+                          <a:ahLst/>
+                          <a:cxnLst>
+                            <a:cxn ang="3cd4">
+                              <a:pos x="hc" y="t"/>
+                            </a:cxn>
+                            <a:cxn ang="0">
+                              <a:pos x="r" y="vc"/>
+                            </a:cxn>
+                            <a:cxn ang="cd4">
+                              <a:pos x="hc" y="b"/>
+                            </a:cxn>
+                            <a:cxn ang="cd2">
+                              <a:pos x="l" y="vc"/>
+                            </a:cxn>
+                            <a:cxn ang="f20">
+                              <a:pos x="f25" y="f28"/>
+                            </a:cxn>
+                            <a:cxn ang="f20">
+                              <a:pos x="f26" y="f28"/>
+                            </a:cxn>
+                          </a:cxnLst>
+                          <a:rect l="f25" t="f28" r="f26" b="f27"/>
+                          <a:pathLst>
+                            <a:path w="4554855" h="1270">
+                              <a:moveTo>
+                                <a:pt x="f5" y="f5"/>
+                              </a:moveTo>
+                              <a:lnTo>
+                                <a:pt x="f6" y="f5"/>
+                              </a:lnTo>
+                            </a:path>
+                          </a:pathLst>
+                        </a:custGeom>
+                        <a:noFill/>
+                        <a:ln w="39240">
+                          <a:solidFill>
+                            <a:srgbClr val="000000"/>
+                          </a:solidFill>
+                          <a:prstDash val="solid"/>
+                          <a:round/>
+                        </a:ln>
+                      </wps:spPr>
+                      <wps:txbx>
+                        <w:txbxContent>
+                          <w:p/>
+                        </w:txbxContent>
+                      </wps:txbx>
+                      <wps:bodyPr vert="horz" wrap="square" lIns="6840" tIns="6840" rIns="6840" bIns="6840" compatLnSpc="0">
+                        <a:noAutofit/>
+                      </wps:bodyPr>
+                    </wps:wsp>
+                  </a:graphicData>
+                </a:graphic>
+              </wp:anchor>
+            </w:drawing>
+          </mc:Choice>
+          <mc:Fallback>
+            <w:pict>
+              <v:shape w14:anchorId="786B5D13" id="Group 16" o:spid="_x0000_s1026" style="position:absolute;left:0;text-align:left;margin-left:-1.8pt;margin-top:6.85pt;width:478.25pt;height:4.1pt;flip:y;z-index:251662336;visibility:visible;mso-wrap-style:square;mso-wrap-distance-left:9pt;mso-wrap-distance-top:0;mso-wrap-distance-right:9pt;mso-wrap-distance-bottom:0;mso-position-horizontal:absolute;mso-position-horizontal-relative:text;mso-position-vertical:absolute;mso-position-vertical-relative:text;v-text-anchor:top" coordsize="4554855,1270" o:spt="100" o:gfxdata="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" adj="-11796480,,5400" path="m,l4554855,e" filled="f" strokeweight="1.09mm">
+                <v:stroke joinstyle="round"/>
+                <v:formulas/>
+                <v:path arrowok="t" o:connecttype="custom" o:connectlocs="3036960,0;6073920,26100;3036960,52200;0,26100;0,0;6073920,0" o:connectangles="270,0,90,180,270,270" textboxrect="0,0,4554855,1270"/>
+                <v:textbox inset=".19mm,.19mm,.19mm,.19mm">
+                  <w:txbxContent>
+                    <w:p/>
+                  </w:txbxContent>
+                </v:textbox>
+                <w10:wrap type="square"/>
+              </v:shape>
+            </w:pict>
+          </mc:Fallback>
+        </mc:AlternateContent>
+      </w:r>
+    </w:p>
+    <w:p>
+      <w:pPr>
+        <w:spacing w:before="8" w:line="280" w:lineRule="exact"/>
+        <w:jc w:val="center"/>
+        <w:rPr>
+          <w:rFonts w:asciiTheme="minorBidi" w:hAnsiTheme="minorBidi"/>
+          <w:sz w:val="28"/>
+          <w:szCs w:val="28"/>
+        </w:rPr>
+      </w:pPr>
+    </w:p>
+    <w:p>
+      <w:pPr>
+        <w:spacing w:line="200" w:lineRule="exact"/>
+        <w:jc w:val="center"/>
+        <w:rPr>
+          <w:rFonts w:asciiTheme="minorBidi" w:hAnsiTheme="minorBidi"/>
+          <w:sz w:val="20"/>
+          <w:szCs w:val="20"/>
+        </w:rPr>
+      </w:pPr>
+    </w:p>
+    <w:p>
+      <w:pPr>
+        <w:spacing w:line="200" w:lineRule="exact"/>
+        <w:jc w:val="center"/>
+        <w:rPr>
+          <w:rFonts w:asciiTheme="minorBidi" w:hAnsiTheme="minorBidi"/>
+          <w:sz w:val="20"/>
+          <w:szCs w:val="20"/>
+        </w:rPr>
+      </w:pPr>
+    </w:p>
+    <w:p>
+      <w:pPr>
+        <w:spacing w:line="200" w:lineRule="exact"/>
+        <w:jc w:val="center"/>
+        <w:rPr>
+          <w:rFonts w:asciiTheme="minorBidi" w:hAnsiTheme="minorBidi"/>
+          <w:sz w:val="20"/>
+          <w:szCs w:val="20"/>
+        </w:rPr>
+      </w:pPr>
+    </w:p>
+    <w:p>
+      <w:pPr>
+        <w:pStyle w:val="Ttulo31"/>
+        <w:ind w:left="3540" w:right="3940"/>
+        <w:jc w:val="center"/>
+        <w:rPr>
+          <w:rFonts w:asciiTheme="minorBidi" w:hAnsiTheme="minorBidi" w:cstheme="minorBidi"/>
+          <w:lang w:val="es-ES"/>
+        </w:rPr>
+      </w:pPr>
+      <w:r>
+        <w:rPr>
+          <w:rStyle w:val="Fuentedeprrafopredeter1"/>
+          <w:rFonts w:asciiTheme="minorBidi" w:hAnsiTheme="minorBidi" w:cstheme="minorBidi"/>
+          <w:w w:val="110"/>
+          <w:lang w:val="es-ES"/>
+        </w:rPr>
+        <w:t>Aut</w:t>
+      </w:r>
+      <w:r>
+        <w:rPr>
+          <w:rStyle w:val="Fuentedeprrafopredeter1"/>
+          <w:rFonts w:asciiTheme="minorBidi" w:hAnsiTheme="minorBidi" w:cstheme="minorBidi"/>
+          <w:w w:val="110"/>
+          <w:lang w:val="es-ES"/>
+        </w:rPr>
+        <w:t>o</w:t>
+      </w:r>
+      <w:r>
+        <w:rPr>
+          <w:rStyle w:val="Fuentedeprrafopredeter1"/>
+          <w:rFonts w:asciiTheme="minorBidi" w:hAnsiTheme="minorBidi" w:cstheme="minorBidi"/>
+          <w:w w:val="110"/>
+          <w:lang w:val="es-ES"/>
+        </w:rPr>
+        <w:t>r</w:t>
+      </w:r>
+    </w:p>
+    <w:p>
+      <w:pPr>
+        <w:pStyle w:val="Textoindependiente1"/>
+        <w:spacing w:before="18"/>
+        <w:ind w:left="2421" w:right="2441"/>
+        <w:jc w:val="center"/>
+        <w:rPr>
+          <w:rStyle w:val="Fuentedeprrafopredeter1"/>
+          <w:rFonts w:asciiTheme="minorBidi" w:hAnsiTheme="minorBidi" w:cstheme="minorBidi"/>
+          <w:lang w:val="es-ES"/>
+        </w:rPr>
+      </w:pPr>
+      <w:r>
+        <w:rPr>
+          <w:rStyle w:val="Fuentedeprrafopredeter1"/>
+          <w:rFonts w:asciiTheme="minorBidi" w:hAnsiTheme="minorBidi" w:cstheme="minorBidi"/>
+          <w:lang w:val="es-ES"/>
+        </w:rPr>
+        <w:t xml:space="preserve">Abdullah Taher </w:t>
+      </w:r>
+      <w:proofErr w:type="spellStart"/>
+      <w:r>
+        <w:rPr>
+          <w:rStyle w:val="Fuentedeprrafopredeter1"/>
+          <w:rFonts w:asciiTheme="minorBidi" w:hAnsiTheme="minorBidi" w:cstheme="minorBidi"/>
+          <w:lang w:val="es-ES"/>
+        </w:rPr>
+        <w:t>Saadoon</w:t>
+      </w:r>
+      <w:proofErr w:type="spellEnd"/>
+      <w:r>
+        <w:rPr>
+          <w:rStyle w:val="Fuentedeprrafopredeter1"/>
+          <w:rFonts w:asciiTheme="minorBidi" w:hAnsiTheme="minorBidi" w:cstheme="minorBidi"/>
+          <w:lang w:val="es-ES"/>
+        </w:rPr>
+        <w:t xml:space="preserve"> AL-</w:t>
+      </w:r>
+      <w:proofErr w:type="spellStart"/>
+      <w:r>
+        <w:rPr>
+          <w:rStyle w:val="Fuentedeprrafopredeter1"/>
+          <w:rFonts w:asciiTheme="minorBidi" w:hAnsiTheme="minorBidi" w:cstheme="minorBidi"/>
+          <w:lang w:val="es-ES"/>
+        </w:rPr>
+        <w:t>Musawi</w:t>
+      </w:r>
+      <w:proofErr w:type="spellEnd"/>
+    </w:p>
+    <w:p>
+      <w:pPr>
+        <w:pStyle w:val="Textoindependiente1"/>
+        <w:spacing w:before="18"/>
+        <w:ind w:left="2421" w:right="2441"/>
+        <w:jc w:val="center"/>
+        <w:rPr>
+          <w:rFonts w:asciiTheme="minorBidi" w:hAnsiTheme="minorBidi" w:cstheme="minorBidi"/>
+          <w:lang w:val="es-ES"/>
+        </w:rPr>
+      </w:pPr>
+      <w:r>
+        <w:rPr>
+          <w:rFonts w:asciiTheme="minorBidi" w:hAnsiTheme="minorBidi" w:cstheme="minorBidi"/>
+          <w:lang w:val="es-ES"/>
+        </w:rPr>
+        <w:t>Y</w:t>
+      </w:r>
+    </w:p>
+    <w:p>
+      <w:pPr>
+        <w:pStyle w:val="Textoindependiente1"/>
+        <w:spacing w:before="18"/>
+        <w:ind w:left="2421" w:right="2441"/>
+        <w:jc w:val="center"/>
+        <w:rPr>
+          <w:rFonts w:asciiTheme="minorBidi" w:hAnsiTheme="minorBidi" w:cstheme="minorBidi"/>
+          <w:lang w:val="es-ES"/>
+        </w:rPr>
+      </w:pPr>
+      <w:r>
+        <w:rPr>
+          <w:rFonts w:asciiTheme="minorBidi" w:hAnsiTheme="minorBidi" w:cstheme="minorBidi"/>
+          <w:lang w:val="es-ES"/>
+        </w:rPr>
+        <w:t>OSCAR RUBIO GARCÍA</w:t>
+      </w:r>
+    </w:p>
+    <w:p>
+      <w:pPr>
+        <w:pStyle w:val="Textoindependiente1"/>
+        <w:spacing w:before="18"/>
+        <w:ind w:left="2421" w:right="2441"/>
+        <w:jc w:val="center"/>
+        <w:rPr>
+          <w:rFonts w:asciiTheme="minorBidi" w:hAnsiTheme="minorBidi" w:cstheme="minorBidi"/>
+          <w:lang w:val="es-ES"/>
+        </w:rPr>
+      </w:pPr>
+    </w:p>
+    <w:p>
+      <w:pPr>
+        <w:spacing w:line="200" w:lineRule="exact"/>
+        <w:jc w:val="center"/>
+        <w:rPr>
+          <w:rFonts w:asciiTheme="minorBidi" w:hAnsiTheme="minorBidi"/>
+          <w:sz w:val="20"/>
+          <w:szCs w:val="20"/>
+        </w:rPr>
+      </w:pPr>
+    </w:p>
+    <w:p>
+      <w:pPr>
+        <w:jc w:val="center"/>
+        <w:rPr>
+          <w:rFonts w:asciiTheme="minorBidi" w:hAnsiTheme="minorBidi"/>
+        </w:rPr>
+      </w:pPr>
+      <w:r>
+        <w:rPr>
+          <w:rStyle w:val="Fuentedeprrafopredeter1"/>
+          <w:rFonts w:asciiTheme="minorBidi" w:hAnsiTheme="minorBidi"/>
+          <w:noProof/>
+          <w:lang w:eastAsia="es-ES"/>
+        </w:rPr>
+        <w:drawing>
+          <wp:inline distT="0" distB="0" distL="0" distR="0" wp14:anchorId="7BD2C500" wp14:editId="5FDC9E50">
+            <wp:extent cx="1362240" cy="495360"/>
+            <wp:effectExtent l="0" t="0" r="9360" b="0"/>
+            <wp:docPr id="5" name="Imagen 2"/>
+            <wp:cNvGraphicFramePr/>
+            <a:graphic xmlns:a="http://schemas.openxmlformats.org/drawingml/2006/main">
+              <a:graphicData uri="http://schemas.openxmlformats.org/drawingml/2006/picture">
+                <pic:pic xmlns:pic="http://schemas.openxmlformats.org/drawingml/2006/picture">
+                  <pic:nvPicPr>
+                    <pic:cNvPr id="0" name=""/>
+                    <pic:cNvPicPr/>
+                  </pic:nvPicPr>
+                  <pic:blipFill>
+                    <a:blip r:embed="rId8">
+                      <a:lum/>
+                      <a:alphaModFix/>
+                    </a:blip>
+                    <a:srcRect/>
+                    <a:stretch>
+                      <a:fillRect/>
+                    </a:stretch>
+                  </pic:blipFill>
+                  <pic:spPr>
+                    <a:xfrm>
+                      <a:off x="0" y="0"/>
+                      <a:ext cx="1362240" cy="495360"/>
+                    </a:xfrm>
+                    <a:prstGeom prst="rect">
+                      <a:avLst/>
+                    </a:prstGeom>
+                    <a:noFill/>
+                    <a:ln>
+                      <a:noFill/>
+                      <a:prstDash/>
+                    </a:ln>
+                  </pic:spPr>
+                </pic:pic>
+              </a:graphicData>
+            </a:graphic>
+          </wp:inline>
+        </w:drawing>
+      </w:r>
+    </w:p>
+    <w:p>
+      <w:pPr>
+        <w:spacing w:before="6" w:line="110" w:lineRule="exact"/>
+        <w:jc w:val="center"/>
+        <w:rPr>
+          <w:rFonts w:asciiTheme="minorBidi" w:hAnsiTheme="minorBidi"/>
+          <w:sz w:val="11"/>
+          <w:szCs w:val="11"/>
+        </w:rPr>
+      </w:pPr>
+    </w:p>
+    <w:p>
+      <w:pPr>
+        <w:pStyle w:val="Textoindependiente1"/>
+        <w:spacing w:line="270" w:lineRule="exact"/>
+        <w:ind w:left="974" w:right="994"/>
+        <w:jc w:val="center"/>
+        <w:rPr>
+          <w:rFonts w:asciiTheme="minorBidi" w:hAnsiTheme="minorBidi" w:cstheme="minorBidi"/>
+          <w:lang w:val="es-ES"/>
+        </w:rPr>
+      </w:pPr>
+      <w:r>
+        <w:rPr>
+          <w:rStyle w:val="Fuentedeprrafopredeter1"/>
+          <w:rFonts w:asciiTheme="minorBidi" w:hAnsiTheme="minorBidi" w:cstheme="minorBidi"/>
+          <w:w w:val="115"/>
+          <w:lang w:val="es-ES"/>
+        </w:rPr>
+        <w:t>Escuela</w:t>
+      </w:r>
+      <w:r>
+        <w:rPr>
+          <w:rStyle w:val="Fuentedeprrafopredeter1"/>
+          <w:rFonts w:asciiTheme="minorBidi" w:hAnsiTheme="minorBidi" w:cstheme="minorBidi"/>
+          <w:spacing w:val="32"/>
+          <w:w w:val="115"/>
+          <w:lang w:val="es-ES"/>
+        </w:rPr>
+        <w:t xml:space="preserve"> </w:t>
+      </w:r>
+      <w:r>
+        <w:rPr>
+          <w:rStyle w:val="Fuentedeprrafopredeter1"/>
+          <w:rFonts w:asciiTheme="minorBidi" w:hAnsiTheme="minorBidi" w:cstheme="minorBidi"/>
+          <w:spacing w:val="-1"/>
+          <w:w w:val="115"/>
+          <w:lang w:val="es-ES"/>
+        </w:rPr>
+        <w:t>T</w:t>
+      </w:r>
+      <w:r>
+        <w:rPr>
+          <w:rStyle w:val="Fuentedeprrafopredeter1"/>
+          <w:rFonts w:asciiTheme="minorBidi" w:hAnsiTheme="minorBidi" w:cstheme="minorBidi"/>
+          <w:spacing w:val="-140"/>
+          <w:w w:val="115"/>
+          <w:lang w:val="es-ES"/>
+        </w:rPr>
+        <w:t>é</w:t>
+      </w:r>
+      <w:r>
+        <w:rPr>
+          <w:rStyle w:val="Fuentedeprrafopredeter1"/>
+          <w:rFonts w:asciiTheme="minorBidi" w:hAnsiTheme="minorBidi" w:cstheme="minorBidi"/>
+          <w:w w:val="115"/>
+          <w:lang w:val="es-ES"/>
+        </w:rPr>
+        <w:t>cnica</w:t>
+      </w:r>
+      <w:r>
+        <w:rPr>
+          <w:rStyle w:val="Fuentedeprrafopredeter1"/>
+          <w:rFonts w:asciiTheme="minorBidi" w:hAnsiTheme="minorBidi" w:cstheme="minorBidi"/>
+          <w:spacing w:val="32"/>
+          <w:w w:val="115"/>
+          <w:lang w:val="es-ES"/>
+        </w:rPr>
+        <w:t xml:space="preserve"> </w:t>
+      </w:r>
+      <w:r>
+        <w:rPr>
+          <w:rStyle w:val="Fuentedeprrafopredeter1"/>
+          <w:rFonts w:asciiTheme="minorBidi" w:hAnsiTheme="minorBidi" w:cstheme="minorBidi"/>
+          <w:w w:val="115"/>
+          <w:lang w:val="es-ES"/>
+        </w:rPr>
+        <w:t>Superior</w:t>
+      </w:r>
+      <w:r>
+        <w:rPr>
+          <w:rStyle w:val="Fuentedeprrafopredeter1"/>
+          <w:rFonts w:asciiTheme="minorBidi" w:hAnsiTheme="minorBidi" w:cstheme="minorBidi"/>
+          <w:spacing w:val="33"/>
+          <w:w w:val="115"/>
+          <w:lang w:val="es-ES"/>
+        </w:rPr>
+        <w:t xml:space="preserve"> </w:t>
+      </w:r>
+      <w:r>
+        <w:rPr>
+          <w:rStyle w:val="Fuentedeprrafopredeter1"/>
+          <w:rFonts w:asciiTheme="minorBidi" w:hAnsiTheme="minorBidi" w:cstheme="minorBidi"/>
+          <w:w w:val="115"/>
+          <w:lang w:val="es-ES"/>
+        </w:rPr>
+        <w:t>de</w:t>
+      </w:r>
+      <w:r>
+        <w:rPr>
+          <w:rStyle w:val="Fuentedeprrafopredeter1"/>
+          <w:rFonts w:asciiTheme="minorBidi" w:hAnsiTheme="minorBidi" w:cstheme="minorBidi"/>
+          <w:spacing w:val="31"/>
+          <w:w w:val="115"/>
+          <w:lang w:val="es-ES"/>
+        </w:rPr>
+        <w:t xml:space="preserve"> Ingenierías</w:t>
+      </w:r>
+      <w:r>
+        <w:rPr>
+          <w:rStyle w:val="Fuentedeprrafopredeter1"/>
+          <w:rFonts w:asciiTheme="minorBidi" w:hAnsiTheme="minorBidi" w:cstheme="minorBidi"/>
+          <w:spacing w:val="32"/>
+          <w:w w:val="115"/>
+          <w:lang w:val="es-ES"/>
+        </w:rPr>
+        <w:t xml:space="preserve"> </w:t>
+      </w:r>
+      <w:r>
+        <w:rPr>
+          <w:rStyle w:val="Fuentedeprrafopredeter1"/>
+          <w:rFonts w:asciiTheme="minorBidi" w:hAnsiTheme="minorBidi" w:cstheme="minorBidi"/>
+          <w:w w:val="115"/>
+          <w:lang w:val="es-ES"/>
+        </w:rPr>
+        <w:t>In</w:t>
+      </w:r>
+      <w:r>
+        <w:rPr>
+          <w:rStyle w:val="Fuentedeprrafopredeter1"/>
+          <w:rFonts w:asciiTheme="minorBidi" w:hAnsiTheme="minorBidi" w:cstheme="minorBidi"/>
+          <w:spacing w:val="-5"/>
+          <w:w w:val="115"/>
+          <w:lang w:val="es-ES"/>
+        </w:rPr>
+        <w:t>f</w:t>
+      </w:r>
+      <w:r>
+        <w:rPr>
+          <w:rStyle w:val="Fuentedeprrafopredeter1"/>
+          <w:rFonts w:asciiTheme="minorBidi" w:hAnsiTheme="minorBidi" w:cstheme="minorBidi"/>
+          <w:w w:val="115"/>
+          <w:lang w:val="es-ES"/>
+        </w:rPr>
+        <w:t>orm</w:t>
+      </w:r>
+      <w:r>
+        <w:rPr>
+          <w:rStyle w:val="Fuentedeprrafopredeter1"/>
+          <w:rFonts w:asciiTheme="minorBidi" w:hAnsiTheme="minorBidi" w:cstheme="minorBidi"/>
+          <w:spacing w:val="-136"/>
+          <w:w w:val="115"/>
+          <w:lang w:val="es-ES"/>
+        </w:rPr>
+        <w:t>á</w:t>
+      </w:r>
+      <w:r>
+        <w:rPr>
+          <w:rStyle w:val="Fuentedeprrafopredeter1"/>
+          <w:rFonts w:asciiTheme="minorBidi" w:hAnsiTheme="minorBidi" w:cstheme="minorBidi"/>
+          <w:w w:val="115"/>
+          <w:lang w:val="es-ES"/>
+        </w:rPr>
+        <w:t>tica</w:t>
+      </w:r>
+      <w:r>
+        <w:rPr>
+          <w:rStyle w:val="Fuentedeprrafopredeter1"/>
+          <w:rFonts w:asciiTheme="minorBidi" w:hAnsiTheme="minorBidi" w:cstheme="minorBidi"/>
+          <w:spacing w:val="32"/>
+          <w:w w:val="115"/>
+          <w:lang w:val="es-ES"/>
+        </w:rPr>
+        <w:t xml:space="preserve"> </w:t>
+      </w:r>
+      <w:r>
+        <w:rPr>
+          <w:rStyle w:val="Fuentedeprrafopredeter1"/>
+          <w:rFonts w:asciiTheme="minorBidi" w:hAnsiTheme="minorBidi" w:cstheme="minorBidi"/>
+          <w:w w:val="115"/>
+          <w:lang w:val="es-ES"/>
+        </w:rPr>
+        <w:t>y</w:t>
+      </w:r>
+      <w:r>
+        <w:rPr>
+          <w:rStyle w:val="Fuentedeprrafopredeter1"/>
+          <w:rFonts w:asciiTheme="minorBidi" w:hAnsiTheme="minorBidi" w:cstheme="minorBidi"/>
+          <w:spacing w:val="31"/>
+          <w:w w:val="115"/>
+          <w:lang w:val="es-ES"/>
+        </w:rPr>
+        <w:t xml:space="preserve"> </w:t>
+      </w:r>
+      <w:r>
+        <w:rPr>
+          <w:rStyle w:val="Fuentedeprrafopredeter1"/>
+          <w:rFonts w:asciiTheme="minorBidi" w:hAnsiTheme="minorBidi" w:cstheme="minorBidi"/>
+          <w:w w:val="115"/>
+          <w:lang w:val="es-ES"/>
+        </w:rPr>
+        <w:t>de</w:t>
+      </w:r>
+      <w:r>
+        <w:rPr>
+          <w:rStyle w:val="Fuentedeprrafopredeter1"/>
+          <w:rFonts w:asciiTheme="minorBidi" w:hAnsiTheme="minorBidi" w:cstheme="minorBidi"/>
+          <w:w w:val="105"/>
+          <w:lang w:val="es-ES"/>
+        </w:rPr>
+        <w:t xml:space="preserve"> </w:t>
+      </w:r>
+      <w:r>
+        <w:rPr>
+          <w:rStyle w:val="Fuentedeprrafopredeter1"/>
+          <w:rFonts w:asciiTheme="minorBidi" w:hAnsiTheme="minorBidi" w:cstheme="minorBidi"/>
+          <w:w w:val="115"/>
+          <w:lang w:val="es-ES"/>
+        </w:rPr>
+        <w:t>Telecomunic</w:t>
+      </w:r>
+      <w:r>
+        <w:rPr>
+          <w:rStyle w:val="Fuentedeprrafopredeter1"/>
+          <w:rFonts w:asciiTheme="minorBidi" w:hAnsiTheme="minorBidi" w:cstheme="minorBidi"/>
+          <w:spacing w:val="-5"/>
+          <w:w w:val="115"/>
+          <w:lang w:val="es-ES"/>
+        </w:rPr>
+        <w:t>a</w:t>
+      </w:r>
+      <w:r>
+        <w:rPr>
+          <w:rStyle w:val="Fuentedeprrafopredeter1"/>
+          <w:rFonts w:asciiTheme="minorBidi" w:hAnsiTheme="minorBidi" w:cstheme="minorBidi"/>
+          <w:w w:val="115"/>
+          <w:lang w:val="es-ES"/>
+        </w:rPr>
+        <w:t>ci</w:t>
+      </w:r>
+      <w:r>
+        <w:rPr>
+          <w:rStyle w:val="Fuentedeprrafopredeter1"/>
+          <w:rFonts w:asciiTheme="minorBidi" w:hAnsiTheme="minorBidi" w:cstheme="minorBidi"/>
+          <w:spacing w:val="-133"/>
+          <w:w w:val="115"/>
+          <w:lang w:val="es-ES"/>
+        </w:rPr>
+        <w:t>ó</w:t>
+      </w:r>
+      <w:r>
+        <w:rPr>
+          <w:rStyle w:val="Fuentedeprrafopredeter1"/>
+          <w:rFonts w:asciiTheme="minorBidi" w:hAnsiTheme="minorBidi" w:cstheme="minorBidi"/>
+          <w:w w:val="115"/>
+          <w:lang w:val="es-ES"/>
+        </w:rPr>
+        <w:t>n</w:t>
+      </w:r>
+    </w:p>
+    <w:p>
+      <w:pPr>
+        <w:pStyle w:val="Textoindependiente1"/>
+        <w:spacing w:before="10"/>
+        <w:ind w:right="19"/>
+        <w:jc w:val="center"/>
+        <w:rPr>
+          <w:rFonts w:asciiTheme="minorBidi" w:hAnsiTheme="minorBidi" w:cstheme="minorBidi"/>
+          <w:lang w:val="es-ES"/>
+        </w:rPr>
+      </w:pPr>
+      <w:r>
+        <w:rPr>
+          <w:rStyle w:val="Fuentedeprrafopredeter1"/>
+          <w:rFonts w:asciiTheme="minorBidi" w:hAnsiTheme="minorBidi" w:cstheme="minorBidi"/>
+          <w:w w:val="110"/>
+          <w:lang w:val="es-ES"/>
+        </w:rPr>
+        <w:t>—</w:t>
+      </w:r>
+    </w:p>
+    <w:p>
+      <w:pPr>
+        <w:jc w:val="center"/>
+        <w:rPr>
+          <w:rStyle w:val="Fuentedeprrafopredeter1"/>
+          <w:rFonts w:asciiTheme="minorBidi" w:hAnsiTheme="minorBidi"/>
+          <w:w w:val="95"/>
+        </w:rPr>
+      </w:pPr>
+      <w:r>
+        <w:rPr>
+          <w:rStyle w:val="Fuentedeprrafopredeter1"/>
+          <w:rFonts w:asciiTheme="minorBidi" w:hAnsiTheme="minorBidi"/>
+          <w:w w:val="95"/>
+        </w:rPr>
+        <w:t>Granada,</w:t>
+      </w:r>
+      <w:r>
+        <w:rPr>
+          <w:rStyle w:val="Fuentedeprrafopredeter1"/>
+          <w:rFonts w:asciiTheme="minorBidi" w:hAnsiTheme="minorBidi"/>
+          <w:spacing w:val="-6"/>
+          <w:w w:val="95"/>
+        </w:rPr>
+        <w:t xml:space="preserve"> </w:t>
+      </w:r>
+      <w:proofErr w:type="gramStart"/>
+      <w:r>
+        <w:rPr>
+          <w:rStyle w:val="Fuentedeprrafopredeter1"/>
+          <w:rFonts w:asciiTheme="minorBidi" w:hAnsiTheme="minorBidi"/>
+          <w:spacing w:val="-6"/>
+          <w:w w:val="95"/>
+        </w:rPr>
+        <w:t>Octubre</w:t>
+      </w:r>
+      <w:proofErr w:type="gramEnd"/>
+      <w:r>
+        <w:rPr>
+          <w:rStyle w:val="Fuentedeprrafopredeter1"/>
+          <w:rFonts w:asciiTheme="minorBidi" w:hAnsiTheme="minorBidi"/>
+          <w:spacing w:val="-6"/>
+          <w:w w:val="95"/>
+        </w:rPr>
+        <w:t xml:space="preserve"> </w:t>
+      </w:r>
+      <w:r>
+        <w:rPr>
+          <w:rStyle w:val="Fuentedeprrafopredeter1"/>
+          <w:rFonts w:asciiTheme="minorBidi" w:hAnsiTheme="minorBidi"/>
+          <w:w w:val="95"/>
+        </w:rPr>
+        <w:t>de</w:t>
+      </w:r>
+      <w:r>
+        <w:rPr>
+          <w:rStyle w:val="Fuentedeprrafopredeter1"/>
+          <w:rFonts w:asciiTheme="minorBidi" w:hAnsiTheme="minorBidi"/>
+          <w:spacing w:val="-6"/>
+          <w:w w:val="95"/>
+        </w:rPr>
+        <w:t xml:space="preserve"> </w:t>
+      </w:r>
+      <w:r>
+        <w:rPr>
+          <w:rStyle w:val="Fuentedeprrafopredeter1"/>
+          <w:rFonts w:asciiTheme="minorBidi" w:hAnsiTheme="minorBidi"/>
+          <w:w w:val="95"/>
+        </w:rPr>
+        <w:t>2019</w:t>
+      </w:r>
+    </w:p>
     <w:sdt>
       <w:sdtPr>
         <w:id w:val="1484041108"/>
@@ -16,681 +936,7 @@
         </w:rPr>
       </w:sdtEndPr>
       <w:sdtContent>
-        <w:p/>
         <w:p>
-          <w:pPr>
-            <w:rPr>
-              <w:rFonts w:asciiTheme="majorHAnsi" w:eastAsiaTheme="majorEastAsia" w:hAnsiTheme="majorHAnsi" w:cstheme="majorBidi"/>
-              <w:color w:val="2F5496" w:themeColor="accent1" w:themeShade="BF"/>
-              <w:sz w:val="32"/>
-              <w:szCs w:val="32"/>
-              <w:lang w:val="en-US"/>
-            </w:rPr>
-          </w:pPr>
-          <w:r>
-            <w:rPr>
-              <w:noProof/>
-            </w:rPr>
-            <mc:AlternateContent>
-              <mc:Choice Requires="wps">
-                <w:drawing>
-                  <wp:anchor distT="0" distB="0" distL="182880" distR="182880" simplePos="0" relativeHeight="251660288" behindDoc="0" locked="0" layoutInCell="1" allowOverlap="1" wp14:anchorId="4762957D" wp14:editId="18719A9C">
-                    <wp:simplePos x="0" y="0"/>
-                    <mc:AlternateContent>
-                      <mc:Choice Requires="wp14">
-                        <wp:positionH relativeFrom="margin">
-                          <wp14:pctPosHOffset>7700</wp14:pctPosHOffset>
-                        </wp:positionH>
-                      </mc:Choice>
-                      <mc:Fallback>
-                        <wp:positionH relativeFrom="page">
-                          <wp:posOffset>1495425</wp:posOffset>
-                        </wp:positionH>
-                      </mc:Fallback>
-                    </mc:AlternateContent>
-                    <mc:AlternateContent>
-                      <mc:Choice Requires="wp14">
-                        <wp:positionV relativeFrom="page">
-                          <wp14:pctPosVOffset>54000</wp14:pctPosVOffset>
-                        </wp:positionV>
-                      </mc:Choice>
-                      <mc:Fallback>
-                        <wp:positionV relativeFrom="page">
-                          <wp:posOffset>5773420</wp:posOffset>
-                        </wp:positionV>
-                      </mc:Fallback>
-                    </mc:AlternateContent>
-                    <wp:extent cx="4686300" cy="1644650"/>
-                    <wp:effectExtent l="0" t="0" r="1270" b="12700"/>
-                    <wp:wrapSquare wrapText="bothSides"/>
-                    <wp:docPr id="131" name="Cuadro de texto 131"/>
-                    <wp:cNvGraphicFramePr/>
-                    <a:graphic xmlns:a="http://schemas.openxmlformats.org/drawingml/2006/main">
-                      <a:graphicData uri="http://schemas.microsoft.com/office/word/2010/wordprocessingShape">
-                        <wps:wsp>
-                          <wps:cNvSpPr txBox="1"/>
-                          <wps:spPr>
-                            <a:xfrm>
-                              <a:off x="0" y="0"/>
-                              <a:ext cx="4686300" cy="1644650"/>
-                            </a:xfrm>
-                            <a:prstGeom prst="rect">
-                              <a:avLst/>
-                            </a:prstGeom>
-                            <a:noFill/>
-                            <a:ln w="6350">
-                              <a:noFill/>
-                            </a:ln>
-                            <a:effectLst/>
-                          </wps:spPr>
-                          <wps:style>
-                            <a:lnRef idx="0">
-                              <a:schemeClr val="accent1"/>
-                            </a:lnRef>
-                            <a:fillRef idx="0">
-                              <a:schemeClr val="accent1"/>
-                            </a:fillRef>
-                            <a:effectRef idx="0">
-                              <a:schemeClr val="accent1"/>
-                            </a:effectRef>
-                            <a:fontRef idx="minor">
-                              <a:schemeClr val="dk1"/>
-                            </a:fontRef>
-                          </wps:style>
-                          <wps:txbx>
-                            <w:txbxContent>
-                              <w:p>
-                                <w:pPr>
-                                  <w:pStyle w:val="Sinespaciado"/>
-                                  <w:spacing w:before="40" w:after="560" w:line="216" w:lineRule="auto"/>
-                                  <w:rPr>
-                                    <w:color w:val="4472C4" w:themeColor="accent1"/>
-                                    <w:sz w:val="72"/>
-                                    <w:szCs w:val="72"/>
-                                  </w:rPr>
-                                </w:pPr>
-                                <w:sdt>
-                                  <w:sdtPr>
-                                    <w:rPr>
-                                      <w:color w:val="4472C4" w:themeColor="accent1"/>
-                                      <w:sz w:val="72"/>
-                                      <w:szCs w:val="72"/>
-                                    </w:rPr>
-                                    <w:alias w:val="Título"/>
-                                    <w:tag w:val=""/>
-                                    <w:id w:val="151731938"/>
-                                    <w:dataBinding w:prefixMappings="xmlns:ns0='http://purl.org/dc/elements/1.1/' xmlns:ns1='http://schemas.openxmlformats.org/package/2006/metadata/core-properties' " w:xpath="/ns1:coreProperties[1]/ns0:title[1]" w:storeItemID="{6C3C8BC8-F283-45AE-878A-BAB7291924A1}"/>
-                                    <w:text/>
-                                  </w:sdtPr>
-                                  <w:sdtEndPr/>
-                                  <w:sdtContent>
-                                    <w:r>
-                                      <w:rPr>
-                                        <w:color w:val="4472C4" w:themeColor="accent1"/>
-                                        <w:sz w:val="72"/>
-                                        <w:szCs w:val="72"/>
-                                      </w:rPr>
-                                      <w:t>Estimates</w:t>
-                                    </w:r>
-                                  </w:sdtContent>
-                                </w:sdt>
-                              </w:p>
-                              <w:sdt>
-                                <w:sdtPr>
-                                  <w:rPr>
-                                    <w:caps/>
-                                    <w:color w:val="1F4E79" w:themeColor="accent5" w:themeShade="80"/>
-                                    <w:sz w:val="28"/>
-                                    <w:szCs w:val="28"/>
-                                  </w:rPr>
-                                  <w:alias w:val="Subtítulo"/>
-                                  <w:tag w:val=""/>
-                                  <w:id w:val="-2090151685"/>
-                                  <w:dataBinding w:prefixMappings="xmlns:ns0='http://purl.org/dc/elements/1.1/' xmlns:ns1='http://schemas.openxmlformats.org/package/2006/metadata/core-properties' " w:xpath="/ns1:coreProperties[1]/ns0:subject[1]" w:storeItemID="{6C3C8BC8-F283-45AE-878A-BAB7291924A1}"/>
-                                  <w:text/>
-                                </w:sdtPr>
-                                <w:sdtEndPr/>
-                                <w:sdtContent>
-                                  <w:p>
-                                    <w:pPr>
-                                      <w:pStyle w:val="Sinespaciado"/>
-                                      <w:spacing w:before="40" w:after="40"/>
-                                      <w:rPr>
-                                        <w:caps/>
-                                        <w:color w:val="1F4E79" w:themeColor="accent5" w:themeShade="80"/>
-                                        <w:sz w:val="28"/>
-                                        <w:szCs w:val="28"/>
-                                      </w:rPr>
-                                    </w:pPr>
-                                    <w:r>
-                                      <w:rPr>
-                                        <w:caps/>
-                                        <w:color w:val="1F4E79" w:themeColor="accent5" w:themeShade="80"/>
-                                        <w:sz w:val="28"/>
-                                        <w:szCs w:val="28"/>
-                                      </w:rPr>
-                                      <w:t>PGPI</w:t>
-                                    </w:r>
-                                  </w:p>
-                                </w:sdtContent>
-                              </w:sdt>
-                              <w:p>
-                                <w:pPr>
-                                  <w:pStyle w:val="Sinespaciado"/>
-                                  <w:spacing w:before="80" w:after="40"/>
-                                  <w:rPr>
-                                    <w:caps/>
-                                    <w:color w:val="5B9BD5" w:themeColor="accent5"/>
-                                    <w:sz w:val="24"/>
-                                    <w:szCs w:val="24"/>
-                                  </w:rPr>
-                                </w:pPr>
-                                <w:sdt>
-                                  <w:sdtPr>
-                                    <w:rPr>
-                                      <w:caps/>
-                                      <w:color w:val="5B9BD5" w:themeColor="accent5"/>
-                                      <w:sz w:val="24"/>
-                                      <w:szCs w:val="24"/>
-                                    </w:rPr>
-                                    <w:alias w:val="Autor"/>
-                                    <w:tag w:val=""/>
-                                    <w:id w:val="-1536112409"/>
-                                    <w:dataBinding w:prefixMappings="xmlns:ns0='http://purl.org/dc/elements/1.1/' xmlns:ns1='http://schemas.openxmlformats.org/package/2006/metadata/core-properties' " w:xpath="/ns1:coreProperties[1]/ns0:creator[1]" w:storeItemID="{6C3C8BC8-F283-45AE-878A-BAB7291924A1}"/>
-                                    <w:text/>
-                                  </w:sdtPr>
-                                  <w:sdtEndPr/>
-                                  <w:sdtContent>
-                                    <w:r>
-                                      <w:rPr>
-                                        <w:caps/>
-                                        <w:color w:val="5B9BD5" w:themeColor="accent5"/>
-                                        <w:sz w:val="24"/>
-                                        <w:szCs w:val="24"/>
-                                      </w:rPr>
-                                      <w:t>Oscar</w:t>
-                                    </w:r>
-                                    <w:r>
-                                      <w:rPr>
-                                        <w:caps/>
-                                        <w:color w:val="5B9BD5" w:themeColor="accent5"/>
-                                        <w:sz w:val="24"/>
-                                        <w:szCs w:val="24"/>
-                                      </w:rPr>
-                                      <w:t xml:space="preserve"> Rubio Garcia</w:t>
-                                    </w:r>
-                                  </w:sdtContent>
-                                </w:sdt>
-                                <w:r>
-                                  <w:rPr>
-                                    <w:caps/>
-                                    <w:color w:val="5B9BD5" w:themeColor="accent5"/>
-                                    <w:sz w:val="24"/>
-                                    <w:szCs w:val="24"/>
-                                  </w:rPr>
-                                  <w:t xml:space="preserve"> </w:t>
-                                </w:r>
-                              </w:p>
-                              <w:p>
-                                <w:pPr>
-                                  <w:pStyle w:val="Sinespaciado"/>
-                                  <w:spacing w:before="80" w:after="40"/>
-                                  <w:rPr>
-                                    <w:caps/>
-                                    <w:color w:val="5B9BD5" w:themeColor="accent5"/>
-                                    <w:sz w:val="24"/>
-                                    <w:szCs w:val="24"/>
-                                  </w:rPr>
-                                </w:pPr>
-                                <w:r>
-                                  <w:rPr>
-                                    <w:caps/>
-                                    <w:color w:val="5B9BD5" w:themeColor="accent5"/>
-                                    <w:sz w:val="24"/>
-                                    <w:szCs w:val="24"/>
-                                  </w:rPr>
-                                  <w:t>Abdull</w:t>
-                                </w:r>
-                                <w:r>
-                                  <w:rPr>
-                                    <w:caps/>
-                                    <w:color w:val="5B9BD5" w:themeColor="accent5"/>
-                                    <w:sz w:val="24"/>
-                                    <w:szCs w:val="24"/>
-                                  </w:rPr>
-                                  <w:t>ah Taher</w:t>
-                                </w:r>
-                              </w:p>
-                              <w:p>
-                                <w:pPr>
-                                  <w:pStyle w:val="Sinespaciado"/>
-                                  <w:spacing w:before="80" w:after="40"/>
-                                  <w:rPr>
-                                    <w:caps/>
-                                    <w:color w:val="5B9BD5" w:themeColor="accent5"/>
-                                    <w:sz w:val="24"/>
-                                    <w:szCs w:val="24"/>
-                                  </w:rPr>
-                                </w:pPr>
-                              </w:p>
-                              <w:p>
-                                <w:pPr>
-                                  <w:pStyle w:val="Sinespaciado"/>
-                                  <w:spacing w:before="80" w:after="40"/>
-                                  <w:rPr>
-                                    <w:caps/>
-                                    <w:color w:val="5B9BD5" w:themeColor="accent5"/>
-                                    <w:sz w:val="24"/>
-                                    <w:szCs w:val="24"/>
-                                  </w:rPr>
-                                </w:pPr>
-                              </w:p>
-                            </w:txbxContent>
-                          </wps:txbx>
-                          <wps:bodyPr rot="0" spcFirstLastPara="0" vertOverflow="overflow" horzOverflow="overflow" vert="horz" wrap="square" lIns="0" tIns="0" rIns="0" bIns="0" numCol="1" spcCol="0" rtlCol="0" fromWordArt="0" anchor="t" anchorCtr="0" forceAA="0" compatLnSpc="1">
-                            <a:prstTxWarp prst="textNoShape">
-                              <a:avLst/>
-                            </a:prstTxWarp>
-                            <a:noAutofit/>
-                          </wps:bodyPr>
-                        </wps:wsp>
-                      </a:graphicData>
-                    </a:graphic>
-                    <wp14:sizeRelH relativeFrom="margin">
-                      <wp14:pctWidth>79000</wp14:pctWidth>
-                    </wp14:sizeRelH>
-                    <wp14:sizeRelV relativeFrom="page">
-                      <wp14:pctHeight>0</wp14:pctHeight>
-                    </wp14:sizeRelV>
-                  </wp:anchor>
-                </w:drawing>
-              </mc:Choice>
-              <mc:Fallback>
-                <w:pict>
-                  <v:shapetype w14:anchorId="4762957D" id="_x0000_t202" coordsize="21600,21600" o:spt="202" path="m,l,21600r21600,l21600,xe">
-                    <v:stroke joinstyle="miter"/>
-                    <v:path gradientshapeok="t" o:connecttype="rect"/>
-                  </v:shapetype>
-                  <v:shape id="Cuadro de texto 131" o:spid="_x0000_s1026" type="#_x0000_t202" style="position:absolute;margin-left:0;margin-top:0;width:369pt;height:129.5pt;z-index:251660288;visibility:visible;mso-wrap-style:square;mso-width-percent:790;mso-height-percent:0;mso-left-percent:77;mso-top-percent:540;mso-wrap-distance-left:14.4pt;mso-wrap-distance-top:0;mso-wrap-distance-right:14.4pt;mso-wrap-distance-bottom:0;mso-position-horizontal-relative:margin;mso-position-vertical-relative:page;mso-width-percent:790;mso-height-percent:0;mso-left-percent:77;mso-top-percent:540;mso-width-relative:margin;mso-height-relative:page;v-text-anchor:top" o:gfxdata="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" filled="f" stroked="f" strokeweight=".5pt">
-                    <v:textbox inset="0,0,0,0">
-                      <w:txbxContent>
-                        <w:p>
-                          <w:pPr>
-                            <w:pStyle w:val="Sinespaciado"/>
-                            <w:spacing w:before="40" w:after="560" w:line="216" w:lineRule="auto"/>
-                            <w:rPr>
-                              <w:color w:val="4472C4" w:themeColor="accent1"/>
-                              <w:sz w:val="72"/>
-                              <w:szCs w:val="72"/>
-                            </w:rPr>
-                          </w:pPr>
-                          <w:sdt>
-                            <w:sdtPr>
-                              <w:rPr>
-                                <w:color w:val="4472C4" w:themeColor="accent1"/>
-                                <w:sz w:val="72"/>
-                                <w:szCs w:val="72"/>
-                              </w:rPr>
-                              <w:alias w:val="Título"/>
-                              <w:tag w:val=""/>
-                              <w:id w:val="151731938"/>
-                              <w:dataBinding w:prefixMappings="xmlns:ns0='http://purl.org/dc/elements/1.1/' xmlns:ns1='http://schemas.openxmlformats.org/package/2006/metadata/core-properties' " w:xpath="/ns1:coreProperties[1]/ns0:title[1]" w:storeItemID="{6C3C8BC8-F283-45AE-878A-BAB7291924A1}"/>
-                              <w:text/>
-                            </w:sdtPr>
-                            <w:sdtEndPr/>
-                            <w:sdtContent>
-                              <w:r>
-                                <w:rPr>
-                                  <w:color w:val="4472C4" w:themeColor="accent1"/>
-                                  <w:sz w:val="72"/>
-                                  <w:szCs w:val="72"/>
-                                </w:rPr>
-                                <w:t>Estimates</w:t>
-                              </w:r>
-                            </w:sdtContent>
-                          </w:sdt>
-                        </w:p>
-                        <w:sdt>
-                          <w:sdtPr>
-                            <w:rPr>
-                              <w:caps/>
-                              <w:color w:val="1F4E79" w:themeColor="accent5" w:themeShade="80"/>
-                              <w:sz w:val="28"/>
-                              <w:szCs w:val="28"/>
-                            </w:rPr>
-                            <w:alias w:val="Subtítulo"/>
-                            <w:tag w:val=""/>
-                            <w:id w:val="-2090151685"/>
-                            <w:dataBinding w:prefixMappings="xmlns:ns0='http://purl.org/dc/elements/1.1/' xmlns:ns1='http://schemas.openxmlformats.org/package/2006/metadata/core-properties' " w:xpath="/ns1:coreProperties[1]/ns0:subject[1]" w:storeItemID="{6C3C8BC8-F283-45AE-878A-BAB7291924A1}"/>
-                            <w:text/>
-                          </w:sdtPr>
-                          <w:sdtEndPr/>
-                          <w:sdtContent>
-                            <w:p>
-                              <w:pPr>
-                                <w:pStyle w:val="Sinespaciado"/>
-                                <w:spacing w:before="40" w:after="40"/>
-                                <w:rPr>
-                                  <w:caps/>
-                                  <w:color w:val="1F4E79" w:themeColor="accent5" w:themeShade="80"/>
-                                  <w:sz w:val="28"/>
-                                  <w:szCs w:val="28"/>
-                                </w:rPr>
-                              </w:pPr>
-                              <w:r>
-                                <w:rPr>
-                                  <w:caps/>
-                                  <w:color w:val="1F4E79" w:themeColor="accent5" w:themeShade="80"/>
-                                  <w:sz w:val="28"/>
-                                  <w:szCs w:val="28"/>
-                                </w:rPr>
-                                <w:t>PGPI</w:t>
-                              </w:r>
-                            </w:p>
-                          </w:sdtContent>
-                        </w:sdt>
-                        <w:p>
-                          <w:pPr>
-                            <w:pStyle w:val="Sinespaciado"/>
-                            <w:spacing w:before="80" w:after="40"/>
-                            <w:rPr>
-                              <w:caps/>
-                              <w:color w:val="5B9BD5" w:themeColor="accent5"/>
-                              <w:sz w:val="24"/>
-                              <w:szCs w:val="24"/>
-                            </w:rPr>
-                          </w:pPr>
-                          <w:sdt>
-                            <w:sdtPr>
-                              <w:rPr>
-                                <w:caps/>
-                                <w:color w:val="5B9BD5" w:themeColor="accent5"/>
-                                <w:sz w:val="24"/>
-                                <w:szCs w:val="24"/>
-                              </w:rPr>
-                              <w:alias w:val="Autor"/>
-                              <w:tag w:val=""/>
-                              <w:id w:val="-1536112409"/>
-                              <w:dataBinding w:prefixMappings="xmlns:ns0='http://purl.org/dc/elements/1.1/' xmlns:ns1='http://schemas.openxmlformats.org/package/2006/metadata/core-properties' " w:xpath="/ns1:coreProperties[1]/ns0:creator[1]" w:storeItemID="{6C3C8BC8-F283-45AE-878A-BAB7291924A1}"/>
-                              <w:text/>
-                            </w:sdtPr>
-                            <w:sdtEndPr/>
-                            <w:sdtContent>
-                              <w:r>
-                                <w:rPr>
-                                  <w:caps/>
-                                  <w:color w:val="5B9BD5" w:themeColor="accent5"/>
-                                  <w:sz w:val="24"/>
-                                  <w:szCs w:val="24"/>
-                                </w:rPr>
-                                <w:t>Oscar</w:t>
-                              </w:r>
-                              <w:r>
-                                <w:rPr>
-                                  <w:caps/>
-                                  <w:color w:val="5B9BD5" w:themeColor="accent5"/>
-                                  <w:sz w:val="24"/>
-                                  <w:szCs w:val="24"/>
-                                </w:rPr>
-                                <w:t xml:space="preserve"> Rubio Garcia</w:t>
-                              </w:r>
-                            </w:sdtContent>
-                          </w:sdt>
-                          <w:r>
-                            <w:rPr>
-                              <w:caps/>
-                              <w:color w:val="5B9BD5" w:themeColor="accent5"/>
-                              <w:sz w:val="24"/>
-                              <w:szCs w:val="24"/>
-                            </w:rPr>
-                            <w:t xml:space="preserve"> </w:t>
-                          </w:r>
-                        </w:p>
-                        <w:p>
-                          <w:pPr>
-                            <w:pStyle w:val="Sinespaciado"/>
-                            <w:spacing w:before="80" w:after="40"/>
-                            <w:rPr>
-                              <w:caps/>
-                              <w:color w:val="5B9BD5" w:themeColor="accent5"/>
-                              <w:sz w:val="24"/>
-                              <w:szCs w:val="24"/>
-                            </w:rPr>
-                          </w:pPr>
-                          <w:r>
-                            <w:rPr>
-                              <w:caps/>
-                              <w:color w:val="5B9BD5" w:themeColor="accent5"/>
-                              <w:sz w:val="24"/>
-                              <w:szCs w:val="24"/>
-                            </w:rPr>
-                            <w:t>Abdull</w:t>
-                          </w:r>
-                          <w:r>
-                            <w:rPr>
-                              <w:caps/>
-                              <w:color w:val="5B9BD5" w:themeColor="accent5"/>
-                              <w:sz w:val="24"/>
-                              <w:szCs w:val="24"/>
-                            </w:rPr>
-                            <w:t>ah Taher</w:t>
-                          </w:r>
-                        </w:p>
-                        <w:p>
-                          <w:pPr>
-                            <w:pStyle w:val="Sinespaciado"/>
-                            <w:spacing w:before="80" w:after="40"/>
-                            <w:rPr>
-                              <w:caps/>
-                              <w:color w:val="5B9BD5" w:themeColor="accent5"/>
-                              <w:sz w:val="24"/>
-                              <w:szCs w:val="24"/>
-                            </w:rPr>
-                          </w:pPr>
-                        </w:p>
-                        <w:p>
-                          <w:pPr>
-                            <w:pStyle w:val="Sinespaciado"/>
-                            <w:spacing w:before="80" w:after="40"/>
-                            <w:rPr>
-                              <w:caps/>
-                              <w:color w:val="5B9BD5" w:themeColor="accent5"/>
-                              <w:sz w:val="24"/>
-                              <w:szCs w:val="24"/>
-                            </w:rPr>
-                          </w:pPr>
-                        </w:p>
-                      </w:txbxContent>
-                    </v:textbox>
-                    <w10:wrap type="square" anchorx="margin" anchory="page"/>
-                  </v:shape>
-                </w:pict>
-              </mc:Fallback>
-            </mc:AlternateContent>
-          </w:r>
-          <w:r>
-            <w:rPr>
-              <w:noProof/>
-            </w:rPr>
-            <mc:AlternateContent>
-              <mc:Choice Requires="wps">
-                <w:drawing>
-                  <wp:anchor distT="0" distB="0" distL="114300" distR="114300" simplePos="0" relativeHeight="251659264" behindDoc="0" locked="0" layoutInCell="1" allowOverlap="1" wp14:anchorId="276B6C06" wp14:editId="5F1BEE61">
-                    <wp:simplePos x="0" y="0"/>
-                    <wp:positionH relativeFrom="margin">
-                      <wp:align>right</wp:align>
-                    </wp:positionH>
-                    <mc:AlternateContent>
-                      <mc:Choice Requires="wp14">
-                        <wp:positionV relativeFrom="page">
-                          <wp14:pctPosVOffset>2300</wp14:pctPosVOffset>
-                        </wp:positionV>
-                      </mc:Choice>
-                      <mc:Fallback>
-                        <wp:positionV relativeFrom="page">
-                          <wp:posOffset>245745</wp:posOffset>
-                        </wp:positionV>
-                      </mc:Fallback>
-                    </mc:AlternateContent>
-                    <wp:extent cx="594360" cy="987552"/>
-                    <wp:effectExtent l="0" t="0" r="0" b="5080"/>
-                    <wp:wrapNone/>
-                    <wp:docPr id="132" name="Rectángulo 132"/>
-                    <wp:cNvGraphicFramePr>
-                      <a:graphicFrameLocks xmlns:a="http://schemas.openxmlformats.org/drawingml/2006/main" noChangeAspect="1"/>
-                    </wp:cNvGraphicFramePr>
-                    <a:graphic xmlns:a="http://schemas.openxmlformats.org/drawingml/2006/main">
-                      <a:graphicData uri="http://schemas.microsoft.com/office/word/2010/wordprocessingShape">
-                        <wps:wsp>
-                          <wps:cNvSpPr>
-                            <a:spLocks noChangeAspect="1"/>
-                          </wps:cNvSpPr>
-                          <wps:spPr>
-                            <a:xfrm>
-                              <a:off x="0" y="0"/>
-                              <a:ext cx="594360" cy="987552"/>
-                            </a:xfrm>
-                            <a:prstGeom prst="rect">
-                              <a:avLst/>
-                            </a:prstGeom>
-                            <a:ln>
-                              <a:noFill/>
-                            </a:ln>
-                          </wps:spPr>
-                          <wps:style>
-                            <a:lnRef idx="2">
-                              <a:schemeClr val="accent1">
-                                <a:shade val="50000"/>
-                              </a:schemeClr>
-                            </a:lnRef>
-                            <a:fillRef idx="1">
-                              <a:schemeClr val="accent1"/>
-                            </a:fillRef>
-                            <a:effectRef idx="0">
-                              <a:schemeClr val="accent1"/>
-                            </a:effectRef>
-                            <a:fontRef idx="minor">
-                              <a:schemeClr val="lt1"/>
-                            </a:fontRef>
-                          </wps:style>
-                          <wps:txbx>
-                            <w:txbxContent>
-                              <w:sdt>
-                                <w:sdtPr>
-                                  <w:rPr>
-                                    <w:color w:val="FFFFFF" w:themeColor="background1"/>
-                                    <w:sz w:val="24"/>
-                                    <w:szCs w:val="24"/>
-                                  </w:rPr>
-                                  <w:alias w:val="Año"/>
-                                  <w:tag w:val=""/>
-                                  <w:id w:val="-785116381"/>
-                                  <w:dataBinding w:prefixMappings="xmlns:ns0='http://schemas.microsoft.com/office/2006/coverPageProps' " w:xpath="/ns0:CoverPageProperties[1]/ns0:PublishDate[1]" w:storeItemID="{55AF091B-3C7A-41E3-B477-F2FDAA23CFDA}"/>
-                                  <w:date w:fullDate="2019-01-01T00:00:00Z">
-                                    <w:dateFormat w:val="yyyy"/>
-                                    <w:lid w:val="es-ES"/>
-                                    <w:storeMappedDataAs w:val="dateTime"/>
-                                    <w:calendar w:val="gregorian"/>
-                                  </w:date>
-                                </w:sdtPr>
-                                <w:sdtEndPr/>
-                                <w:sdtContent>
-                                  <w:p>
-                                    <w:pPr>
-                                      <w:pStyle w:val="Sinespaciado"/>
-                                      <w:jc w:val="right"/>
-                                      <w:rPr>
-                                        <w:color w:val="FFFFFF" w:themeColor="background1"/>
-                                        <w:sz w:val="24"/>
-                                        <w:szCs w:val="24"/>
-                                      </w:rPr>
-                                    </w:pPr>
-                                    <w:r>
-                                      <w:rPr>
-                                        <w:color w:val="FFFFFF" w:themeColor="background1"/>
-                                        <w:sz w:val="24"/>
-                                        <w:szCs w:val="24"/>
-                                      </w:rPr>
-                                      <w:t>2019</w:t>
-                                    </w:r>
-                                  </w:p>
-                                </w:sdtContent>
-                              </w:sdt>
-                            </w:txbxContent>
-                          </wps:txbx>
-                          <wps:bodyPr rot="0" spcFirstLastPara="0" vertOverflow="overflow" horzOverflow="overflow" vert="horz" wrap="square" lIns="45720" tIns="45720" rIns="45720" bIns="45720" numCol="1" spcCol="0" rtlCol="0" fromWordArt="0" anchor="b" anchorCtr="0" forceAA="0" compatLnSpc="1">
-                            <a:prstTxWarp prst="textNoShape">
-                              <a:avLst/>
-                            </a:prstTxWarp>
-                            <a:noAutofit/>
-                          </wps:bodyPr>
-                        </wps:wsp>
-                      </a:graphicData>
-                    </a:graphic>
-                    <wp14:sizeRelH relativeFrom="page">
-                      <wp14:pctWidth>7600</wp14:pctWidth>
-                    </wp14:sizeRelH>
-                    <wp14:sizeRelV relativeFrom="page">
-                      <wp14:pctHeight>9800</wp14:pctHeight>
-                    </wp14:sizeRelV>
-                  </wp:anchor>
-                </w:drawing>
-              </mc:Choice>
-              <mc:Fallback>
-                <w:pict>
-                  <v:rect w14:anchorId="276B6C06" id="Rectángulo 132" o:spid="_x0000_s1027" style="position:absolute;margin-left:-4.4pt;margin-top:0;width:46.8pt;height:77.75pt;z-index:251659264;visibility:visible;mso-wrap-style:square;mso-width-percent:76;mso-height-percent:98;mso-top-percent:23;mso-wrap-distance-left:9pt;mso-wrap-distance-top:0;mso-wrap-distance-right:9pt;mso-wrap-distance-bottom:0;mso-position-horizontal:right;mso-position-horizontal-relative:margin;mso-position-vertical-relative:page;mso-width-percent:76;mso-height-percent:98;mso-top-percent:23;mso-width-relative:page;mso-height-relative:page;v-text-anchor:bottom" o:gfxdata="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" fillcolor="#4472c4 [3204]" stroked="f" strokeweight="1pt">
-                    <o:lock v:ext="edit" aspectratio="t"/>
-                    <v:textbox inset="3.6pt,,3.6pt">
-                      <w:txbxContent>
-                        <w:sdt>
-                          <w:sdtPr>
-                            <w:rPr>
-                              <w:color w:val="FFFFFF" w:themeColor="background1"/>
-                              <w:sz w:val="24"/>
-                              <w:szCs w:val="24"/>
-                            </w:rPr>
-                            <w:alias w:val="Año"/>
-                            <w:tag w:val=""/>
-                            <w:id w:val="-785116381"/>
-                            <w:dataBinding w:prefixMappings="xmlns:ns0='http://schemas.microsoft.com/office/2006/coverPageProps' " w:xpath="/ns0:CoverPageProperties[1]/ns0:PublishDate[1]" w:storeItemID="{55AF091B-3C7A-41E3-B477-F2FDAA23CFDA}"/>
-                            <w:date w:fullDate="2019-01-01T00:00:00Z">
-                              <w:dateFormat w:val="yyyy"/>
-                              <w:lid w:val="es-ES"/>
-                              <w:storeMappedDataAs w:val="dateTime"/>
-                              <w:calendar w:val="gregorian"/>
-                            </w:date>
-                          </w:sdtPr>
-                          <w:sdtEndPr/>
-                          <w:sdtContent>
-                            <w:p>
-                              <w:pPr>
-                                <w:pStyle w:val="Sinespaciado"/>
-                                <w:jc w:val="right"/>
-                                <w:rPr>
-                                  <w:color w:val="FFFFFF" w:themeColor="background1"/>
-                                  <w:sz w:val="24"/>
-                                  <w:szCs w:val="24"/>
-                                </w:rPr>
-                              </w:pPr>
-                              <w:r>
-                                <w:rPr>
-                                  <w:color w:val="FFFFFF" w:themeColor="background1"/>
-                                  <w:sz w:val="24"/>
-                                  <w:szCs w:val="24"/>
-                                </w:rPr>
-                                <w:t>2019</w:t>
-                              </w:r>
-                            </w:p>
-                          </w:sdtContent>
-                        </w:sdt>
-                      </w:txbxContent>
-                    </v:textbox>
-                    <w10:wrap anchorx="margin" anchory="page"/>
-                  </v:rect>
-                </w:pict>
-              </mc:Fallback>
-            </mc:AlternateContent>
-          </w:r>
           <w:r>
             <w:rPr>
               <w:lang w:val="en-US"/>
@@ -702,7 +948,7 @@
     </w:sdt>
     <w:p>
       <w:pPr>
-        <w:pStyle w:val="Ttulo1"/>
+        <w:pStyle w:val="Heading1"/>
         <w:rPr>
           <w:lang w:val="en-US"/>
         </w:rPr>
@@ -730,7 +976,7 @@
     </w:p>
     <w:p>
       <w:pPr>
-        <w:pStyle w:val="Ttulo2"/>
+        <w:pStyle w:val="Heading2"/>
         <w:rPr>
           <w:lang w:val="en-US"/>
         </w:rPr>
@@ -782,7 +1028,7 @@
                     </pic:cNvPicPr>
                   </pic:nvPicPr>
                   <pic:blipFill>
-                    <a:blip r:embed="rId8">
+                    <a:blip r:embed="rId9">
                       <a:extLst>
                         <a:ext uri="{28A0092B-C50C-407E-A947-70E740481C1C}">
                           <a14:useLocalDpi xmlns:a14="http://schemas.microsoft.com/office/drawing/2010/main" val="0"/>
@@ -823,7 +1069,7 @@
     </w:p>
     <w:p>
       <w:pPr>
-        <w:pStyle w:val="Ttulo3"/>
+        <w:pStyle w:val="Heading3"/>
         <w:rPr>
           <w:lang w:val="en-US"/>
         </w:rPr>
@@ -869,7 +1115,7 @@
                     </pic:cNvPicPr>
                   </pic:nvPicPr>
                   <pic:blipFill>
-                    <a:blip r:embed="rId9">
+                    <a:blip r:embed="rId10">
                       <a:extLst>
                         <a:ext uri="{28A0092B-C50C-407E-A947-70E740481C1C}">
                           <a14:useLocalDpi xmlns:a14="http://schemas.microsoft.com/office/drawing/2010/main" val="0"/>
@@ -1030,7 +1276,7 @@
     </w:p>
     <w:p>
       <w:pPr>
-        <w:pStyle w:val="Ttulo3"/>
+        <w:pStyle w:val="Heading3"/>
         <w:rPr>
           <w:lang w:val="en-US"/>
         </w:rPr>
@@ -1082,7 +1328,7 @@
                     </pic:cNvPicPr>
                   </pic:nvPicPr>
                   <pic:blipFill>
-                    <a:blip r:embed="rId10">
+                    <a:blip r:embed="rId11">
                       <a:extLst>
                         <a:ext uri="{28A0092B-C50C-407E-A947-70E740481C1C}">
                           <a14:useLocalDpi xmlns:a14="http://schemas.microsoft.com/office/drawing/2010/main" val="0"/>
@@ -1300,7 +1546,7 @@
     </w:p>
     <w:p>
       <w:pPr>
-        <w:pStyle w:val="Ttulo3"/>
+        <w:pStyle w:val="Heading3"/>
         <w:rPr>
           <w:lang w:val="en-US"/>
         </w:rPr>
@@ -1353,7 +1599,7 @@
                     </pic:cNvPicPr>
                   </pic:nvPicPr>
                   <pic:blipFill>
-                    <a:blip r:embed="rId11">
+                    <a:blip r:embed="rId12">
                       <a:extLst>
                         <a:ext uri="{28A0092B-C50C-407E-A947-70E740481C1C}">
                           <a14:useLocalDpi xmlns:a14="http://schemas.microsoft.com/office/drawing/2010/main" val="0"/>
@@ -1469,7 +1715,7 @@
     </w:p>
     <w:p>
       <w:pPr>
-        <w:pStyle w:val="Ttulo2"/>
+        <w:pStyle w:val="Heading2"/>
         <w:rPr>
           <w:lang w:val="en-US"/>
         </w:rPr>
@@ -1477,7 +1723,7 @@
     </w:p>
     <w:p>
       <w:pPr>
-        <w:pStyle w:val="Ttulo2"/>
+        <w:pStyle w:val="Heading2"/>
         <w:rPr>
           <w:lang w:val="en-US"/>
         </w:rPr>
@@ -1511,7 +1757,7 @@
     </w:p>
     <w:tbl>
       <w:tblPr>
-        <w:tblStyle w:val="Tabladelista3-nfasis4"/>
+        <w:tblStyle w:val="ListTable3-Accent4"/>
         <w:tblW w:w="0" w:type="auto"/>
         <w:tblLook w:val="04A0" w:firstRow="1" w:lastRow="0" w:firstColumn="1" w:lastColumn="0" w:noHBand="0" w:noVBand="1"/>
       </w:tblPr>
@@ -4844,7 +5090,7 @@
     </w:p>
     <w:p>
       <w:pPr>
-        <w:pStyle w:val="Ttulo2"/>
+        <w:pStyle w:val="Heading2"/>
         <w:rPr>
           <w:lang w:val="en-US"/>
         </w:rPr>
@@ -4855,8 +5101,6 @@
         </w:rPr>
         <w:t>Flow Table</w:t>
       </w:r>
-      <w:bookmarkStart w:id="2" w:name="_GoBack"/>
-      <w:bookmarkEnd w:id="2"/>
     </w:p>
     <w:p>
       <w:pPr>
@@ -4886,7 +5130,7 @@
                     </pic:cNvPicPr>
                   </pic:nvPicPr>
                   <pic:blipFill>
-                    <a:blip r:embed="rId12">
+                    <a:blip r:embed="rId13">
                       <a:extLst>
                         <a:ext uri="{28A0092B-C50C-407E-A947-70E740481C1C}">
                           <a14:useLocalDpi xmlns:a14="http://schemas.microsoft.com/office/drawing/2010/main" val="0"/>
@@ -5030,7 +5274,7 @@
                     </pic:cNvPicPr>
                   </pic:nvPicPr>
                   <pic:blipFill>
-                    <a:blip r:embed="rId13">
+                    <a:blip r:embed="rId14">
                       <a:extLst>
                         <a:ext uri="{28A0092B-C50C-407E-A947-70E740481C1C}">
                           <a14:useLocalDpi xmlns:a14="http://schemas.microsoft.com/office/drawing/2010/main" val="0"/>
@@ -5087,7 +5331,7 @@
             <wp:cNvGraphicFramePr/>
             <a:graphic xmlns:a="http://schemas.openxmlformats.org/drawingml/2006/main">
               <a:graphicData uri="http://schemas.openxmlformats.org/drawingml/2006/chart">
-                <c:chart xmlns:c="http://schemas.openxmlformats.org/drawingml/2006/chart" xmlns:r="http://schemas.openxmlformats.org/officeDocument/2006/relationships" r:id="rId14"/>
+                <c:chart xmlns:c="http://schemas.openxmlformats.org/drawingml/2006/chart" xmlns:r="http://schemas.openxmlformats.org/officeDocument/2006/relationships" r:id="rId15"/>
               </a:graphicData>
             </a:graphic>
           </wp:inline>
@@ -5162,7 +5406,7 @@
     </w:p>
     <w:p>
       <w:pPr>
-        <w:pStyle w:val="Ttulo2"/>
+        <w:pStyle w:val="Heading2"/>
         <w:rPr>
           <w:lang w:val="en-US"/>
         </w:rPr>
@@ -5177,7 +5421,7 @@
     </w:p>
     <w:p>
       <w:pPr>
-        <w:pStyle w:val="Prrafodelista"/>
+        <w:pStyle w:val="ListParagraph"/>
         <w:numPr>
           <w:ilvl w:val="0"/>
           <w:numId w:val="1"/>
@@ -5201,7 +5445,7 @@
     </w:p>
     <w:p>
       <w:pPr>
-        <w:pStyle w:val="Prrafodelista"/>
+        <w:pStyle w:val="ListParagraph"/>
         <w:numPr>
           <w:ilvl w:val="1"/>
           <w:numId w:val="1"/>
@@ -5210,10 +5454,10 @@
           <w:lang w:val="en-US"/>
         </w:rPr>
       </w:pPr>
-      <w:hyperlink r:id="rId15" w:history="1">
+      <w:hyperlink r:id="rId16" w:history="1">
         <w:r>
           <w:rPr>
-            <w:rStyle w:val="Hipervnculo"/>
+            <w:rStyle w:val="Hyperlink"/>
             <w:lang w:val="en-US"/>
           </w:rPr>
           <w:t>https://www.indeed.es/salaries/analista-de-sistema-Salaries</w:t>
@@ -5222,7 +5466,7 @@
     </w:p>
     <w:p>
       <w:pPr>
-        <w:pStyle w:val="Prrafodelista"/>
+        <w:pStyle w:val="ListParagraph"/>
         <w:numPr>
           <w:ilvl w:val="0"/>
           <w:numId w:val="1"/>
@@ -5240,7 +5484,7 @@
     </w:p>
     <w:p>
       <w:pPr>
-        <w:pStyle w:val="Prrafodelista"/>
+        <w:pStyle w:val="ListParagraph"/>
         <w:numPr>
           <w:ilvl w:val="1"/>
           <w:numId w:val="1"/>
@@ -5249,10 +5493,10 @@
           <w:lang w:val="en-US"/>
         </w:rPr>
       </w:pPr>
-      <w:hyperlink r:id="rId16" w:anchor=":~:targetText=Software%20Engineer%20Salaries%20in%20Europe%2C%20February%202019&amp;targetText=French%2C%20Finnish%2C%20and%20Dutch%20developers,to%20%2455K%20per%20year" w:history="1">
+      <w:hyperlink r:id="rId17" w:anchor=":~:targetText=Software%20Engineer%20Salaries%20in%20Europe%2C%20February%202019&amp;targetText=French%2C%20Finnish%2C%20and%20Dutch%20developers,to%20%2455K%20per%20year" w:history="1">
         <w:r>
           <w:rPr>
-            <w:rStyle w:val="Hipervnculo"/>
+            <w:rStyle w:val="Hyperlink"/>
             <w:lang w:val="en-US"/>
           </w:rPr>
           <w:t>https://www.daxx.com/blog/development-trends/it-salaries-software-developer-trends-2019#:~:targetText=Software%20Engineer%20Salaries%20in%20Europe%2C%20February%202019&amp;targetText=French%2C%20Finnish%2C%20and%20Dutch%20developers,to%20%2455K%20per%20year</w:t>
@@ -5267,7 +5511,7 @@
     </w:p>
     <w:p>
       <w:pPr>
-        <w:pStyle w:val="Prrafodelista"/>
+        <w:pStyle w:val="ListParagraph"/>
         <w:numPr>
           <w:ilvl w:val="0"/>
           <w:numId w:val="1"/>
@@ -5285,7 +5529,7 @@
     </w:p>
     <w:p>
       <w:pPr>
-        <w:pStyle w:val="Prrafodelista"/>
+        <w:pStyle w:val="ListParagraph"/>
         <w:numPr>
           <w:ilvl w:val="1"/>
           <w:numId w:val="1"/>
@@ -5294,10 +5538,10 @@
           <w:lang w:val="en-US"/>
         </w:rPr>
       </w:pPr>
-      <w:hyperlink r:id="rId17" w:history="1">
+      <w:hyperlink r:id="rId18" w:history="1">
         <w:r>
           <w:rPr>
-            <w:rStyle w:val="Hipervnculo"/>
+            <w:rStyle w:val="Hyperlink"/>
             <w:lang w:val="en-US"/>
           </w:rPr>
           <w:t>https://www.glassdoor.es/Sueldos/visual-designer-sueldo-SRCH_KO0,15.htm?countryRedirect=true</w:t>
@@ -5306,7 +5550,7 @@
     </w:p>
     <w:p>
       <w:pPr>
-        <w:pStyle w:val="Prrafodelista"/>
+        <w:pStyle w:val="ListParagraph"/>
         <w:numPr>
           <w:ilvl w:val="0"/>
           <w:numId w:val="1"/>
@@ -5324,7 +5568,7 @@
     </w:p>
     <w:p>
       <w:pPr>
-        <w:pStyle w:val="Prrafodelista"/>
+        <w:pStyle w:val="ListParagraph"/>
         <w:numPr>
           <w:ilvl w:val="1"/>
           <w:numId w:val="1"/>
@@ -5333,10 +5577,10 @@
           <w:lang w:val="en-US"/>
         </w:rPr>
       </w:pPr>
-      <w:hyperlink r:id="rId18" w:history="1">
+      <w:hyperlink r:id="rId19" w:history="1">
         <w:r>
           <w:rPr>
-            <w:rStyle w:val="Hipervnculo"/>
+            <w:rStyle w:val="Hyperlink"/>
             <w:lang w:val="en-US"/>
           </w:rPr>
           <w:t>https://www.google.com/search?rlz=1C1CHBF_esES822ES822&amp;biw=1919&amp;bih=959&amp;ei=-cLFXYyBDsv4aIyzgpAP&amp;q=software+documentation+salary&amp;oq=software+documentation+salary&amp;gs_l=psy-ab.3..0i30.2365.3921..4023...0.0..0.101.818.8j1......0....1..gws-wiz.......0i7i30i19j0i19j0i8i7i30i19j0i13i30i19j0i13i5i30i19j0i7i30.8HAqn6c06bw&amp;ved=0ahUKEwjM4b3SrdvlAhVLPBoKHYyZAPIQ4dUDCAs&amp;uact=5</w:t>
@@ -5345,7 +5589,7 @@
     </w:p>
     <w:p>
       <w:pPr>
-        <w:pStyle w:val="Prrafodelista"/>
+        <w:pStyle w:val="ListParagraph"/>
         <w:numPr>
           <w:ilvl w:val="0"/>
           <w:numId w:val="1"/>
@@ -5363,7 +5607,7 @@
     </w:p>
     <w:p>
       <w:pPr>
-        <w:pStyle w:val="Prrafodelista"/>
+        <w:pStyle w:val="ListParagraph"/>
         <w:numPr>
           <w:ilvl w:val="1"/>
           <w:numId w:val="1"/>
@@ -5372,10 +5616,10 @@
           <w:lang w:val="en-US"/>
         </w:rPr>
       </w:pPr>
-      <w:hyperlink r:id="rId19" w:anchor="sku-QNA0297" w:history="1">
+      <w:hyperlink r:id="rId20" w:anchor="sku-QNA0297" w:history="1">
         <w:r>
           <w:rPr>
-            <w:rStyle w:val="Hipervnculo"/>
+            <w:rStyle w:val="Hyperlink"/>
             <w:lang w:val="en-US"/>
           </w:rPr>
           <w:t>https://www.macnificos.com/qnap-tvs-951x-servidor-nas?gclid=EAIaIQobChMI3L2kkp7R5QIVB_hRCh2NHAl_EAYYBCABEgJP7_D_BwE#sku-QNA0297</w:t>
@@ -5384,7 +5628,7 @@
     </w:p>
     <w:p>
       <w:pPr>
-        <w:pStyle w:val="Prrafodelista"/>
+        <w:pStyle w:val="ListParagraph"/>
         <w:numPr>
           <w:ilvl w:val="0"/>
           <w:numId w:val="1"/>
@@ -5402,7 +5646,7 @@
     </w:p>
     <w:p>
       <w:pPr>
-        <w:pStyle w:val="Prrafodelista"/>
+        <w:pStyle w:val="ListParagraph"/>
         <w:numPr>
           <w:ilvl w:val="1"/>
           <w:numId w:val="1"/>
@@ -5411,10 +5655,10 @@
           <w:lang w:val="en-US"/>
         </w:rPr>
       </w:pPr>
-      <w:hyperlink r:id="rId20" w:history="1">
+      <w:hyperlink r:id="rId21" w:history="1">
         <w:r>
           <w:rPr>
-            <w:rStyle w:val="Hipervnculo"/>
+            <w:rStyle w:val="Hyperlink"/>
             <w:lang w:val="en-US"/>
           </w:rPr>
           <w:t>https://www.google.com/search?rlz=1C1CHBD_esES870ES870&amp;ei=zG7AXa-rOJClUqWrtogB&amp;q=salario+transportista&amp;oq=salario+transportista&amp;gs_l=psy-ab.3..0j0i30l2j0i8i30l6.3385.4344..4456...0.1..0.106.745.8j1......0....1..gws-wiz.......0i71j0i13j0i13i30j0i8i13i30.jfkqw3BniIg&amp;ved=0ahUKEwivwbnVmNHlAhWQkhQKHaWVDREQ4dUDCAs&amp;uact=5</w:t>
@@ -5436,8 +5680,8 @@
       </w:pPr>
     </w:p>
     <w:sectPr>
-      <w:headerReference w:type="default" r:id="rId21"/>
-      <w:footerReference w:type="default" r:id="rId22"/>
+      <w:headerReference w:type="default" r:id="rId22"/>
+      <w:footerReference w:type="default" r:id="rId23"/>
       <w:pgSz w:w="11906" w:h="16838"/>
       <w:pgMar w:top="1417" w:right="1701" w:bottom="1417" w:left="1701" w:header="708" w:footer="708" w:gutter="0"/>
       <w:pgNumType w:start="0"/>
@@ -5488,7 +5732,7 @@
     <w:sdtContent>
       <w:p>
         <w:pPr>
-          <w:pStyle w:val="Piedepgina"/>
+          <w:pStyle w:val="Footer"/>
           <w:jc w:val="right"/>
         </w:pPr>
         <w:r>
@@ -5511,7 +5755,7 @@
   </w:sdt>
   <w:p>
     <w:pPr>
-      <w:pStyle w:val="Piedepgina"/>
+      <w:pStyle w:val="Footer"/>
     </w:pPr>
   </w:p>
 </w:ftr>
@@ -5546,7 +5790,7 @@
 <w:hdr xmlns:wpc="http://schemas.microsoft.com/office/word/2010/wordprocessingCanvas" xmlns:cx="http://schemas.microsoft.com/office/drawing/2014/chartex" xmlns:cx1="http://schemas.microsoft.com/office/drawing/2015/9/8/chartex" xmlns:cx2="http://schemas.microsoft.com/office/drawing/2015/10/21/chartex" xmlns:cx3="http://schemas.microsoft.com/office/drawing/2016/5/9/chartex" xmlns:cx4="http://schemas.microsoft.com/office/drawing/2016/5/10/chartex" xmlns:cx5="http://schemas.microsoft.com/office/drawing/2016/5/11/chartex" xmlns:cx6="http://schemas.microsoft.com/office/drawing/2016/5/12/chartex" xmlns:cx7="http://schemas.microsoft.com/office/drawing/2016/5/13/chartex" xmlns:cx8="http://schemas.microsoft.com/office/drawing/2016/5/14/chartex" xmlns:mc="http://schemas.openxmlformats.org/markup-compatibility/2006" xmlns:aink="http://schemas.microsoft.com/office/drawing/2016/ink" xmlns:am3d="http://schemas.microsoft.com/office/drawing/2017/model3d" xmlns:o="urn:schemas-microsoft-com:office:office" xmlns:r="http://schemas.openxmlformats.org/officeDocument/2006/relationships" xmlns:m="http://schemas.openxmlformats.org/officeDocument/2006/math" xmlns:v="urn:schemas-microsoft-com:vml" xmlns:wp14="http://schemas.microsoft.com/office/word/2010/wordprocessingDrawing" xmlns:wp="http://schemas.openxmlformats.org/drawingml/2006/wordprocessingDrawing" xmlns:w10="urn:schemas-microsoft-com:office:word" xmlns:w="http://schemas.openxmlformats.org/wordprocessingml/2006/main" xmlns:w14="http://schemas.microsoft.com/office/word/2010/wordml" xmlns:w15="http://schemas.microsoft.com/office/word/2012/wordml" xmlns:w16cid="http://schemas.microsoft.com/office/word/2016/wordml/cid" xmlns:w16se="http://schemas.microsoft.com/office/word/2015/wordml/symex" xmlns:wpg="http://schemas.microsoft.com/office/word/2010/wordprocessingGroup" xmlns:wpi="http://schemas.microsoft.com/office/word/2010/wordprocessingInk" xmlns:wne="http://schemas.microsoft.com/office/word/2006/wordml" xmlns:wps="http://schemas.microsoft.com/office/word/2010/wordprocessingShape" mc:Ignorable="w14 w15 w16se w16cid wp14">
   <w:p>
     <w:pPr>
-      <w:pStyle w:val="Encabezado"/>
+      <w:pStyle w:val="Header"/>
       <w:rPr>
         <w:lang w:val="es-ES_tradnl"/>
       </w:rPr>
@@ -5717,7 +5961,7 @@
       </w:pPr>
     </w:pPrDefault>
   </w:docDefaults>
-  <w:latentStyles w:defLockedState="0" w:defUIPriority="99" w:defSemiHidden="0" w:defUnhideWhenUsed="0" w:defQFormat="0" w:count="375">
+  <w:latentStyles w:defLockedState="0" w:defUIPriority="99" w:defSemiHidden="0" w:defUnhideWhenUsed="0" w:defQFormat="0" w:count="376">
     <w:lsdException w:name="Normal" w:uiPriority="0" w:qFormat="1"/>
     <w:lsdException w:name="heading 1" w:uiPriority="9" w:qFormat="1"/>
     <w:lsdException w:name="heading 2" w:semiHidden="1" w:uiPriority="9" w:unhideWhenUsed="1" w:qFormat="1"/>
@@ -5823,7 +6067,6 @@
     <w:lsdException w:name="HTML Sample" w:semiHidden="1" w:unhideWhenUsed="1"/>
     <w:lsdException w:name="HTML Typewriter" w:semiHidden="1" w:unhideWhenUsed="1"/>
     <w:lsdException w:name="HTML Variable" w:semiHidden="1" w:unhideWhenUsed="1"/>
-    <w:lsdException w:name="Normal Table" w:semiHidden="1" w:unhideWhenUsed="1"/>
     <w:lsdException w:name="annotation subject" w:semiHidden="1" w:unhideWhenUsed="1"/>
     <w:lsdException w:name="No List" w:semiHidden="1" w:unhideWhenUsed="1"/>
     <w:lsdException w:name="Outline List 1" w:semiHidden="1" w:unhideWhenUsed="1"/>
@@ -5870,10 +6113,8 @@
     <w:lsdException w:name="Table Subtle 2" w:semiHidden="1" w:unhideWhenUsed="1"/>
     <w:lsdException w:name="Table Web 1" w:semiHidden="1" w:unhideWhenUsed="1"/>
     <w:lsdException w:name="Table Web 2" w:semiHidden="1" w:unhideWhenUsed="1"/>
-    <w:lsdException w:name="Table Web 3" w:semiHidden="1" w:unhideWhenUsed="1"/>
     <w:lsdException w:name="Balloon Text" w:semiHidden="1" w:unhideWhenUsed="1"/>
     <w:lsdException w:name="Table Grid" w:uiPriority="39"/>
-    <w:lsdException w:name="Table Theme" w:semiHidden="1" w:unhideWhenUsed="1"/>
     <w:lsdException w:name="Placeholder Text" w:semiHidden="1"/>
     <w:lsdException w:name="No Spacing" w:uiPriority="1" w:qFormat="1"/>
     <w:lsdException w:name="Light Shading" w:uiPriority="60"/>
@@ -6093,16 +6334,17 @@
     <w:lsdException w:name="Smart Hyperlink" w:semiHidden="1" w:unhideWhenUsed="1"/>
     <w:lsdException w:name="Hashtag" w:semiHidden="1" w:unhideWhenUsed="1"/>
     <w:lsdException w:name="Unresolved Mention" w:semiHidden="1" w:unhideWhenUsed="1"/>
+    <w:lsdException w:name="Smart Link" w:semiHidden="1" w:unhideWhenUsed="1"/>
   </w:latentStyles>
   <w:style w:type="paragraph" w:default="1" w:styleId="Normal">
     <w:name w:val="Normal"/>
     <w:qFormat/>
   </w:style>
-  <w:style w:type="paragraph" w:styleId="Ttulo1">
+  <w:style w:type="paragraph" w:styleId="Heading1">
     <w:name w:val="heading 1"/>
     <w:basedOn w:val="Normal"/>
     <w:next w:val="Normal"/>
-    <w:link w:val="Ttulo1Car"/>
+    <w:link w:val="Heading1Char"/>
     <w:uiPriority w:val="9"/>
     <w:qFormat/>
     <w:rsid w:val="00473C7A"/>
@@ -6119,11 +6361,11 @@
       <w:szCs w:val="32"/>
     </w:rPr>
   </w:style>
-  <w:style w:type="paragraph" w:styleId="Ttulo2">
+  <w:style w:type="paragraph" w:styleId="Heading2">
     <w:name w:val="heading 2"/>
     <w:basedOn w:val="Normal"/>
     <w:next w:val="Normal"/>
-    <w:link w:val="Ttulo2Car"/>
+    <w:link w:val="Heading2Char"/>
     <w:uiPriority w:val="9"/>
     <w:unhideWhenUsed/>
     <w:qFormat/>
@@ -6141,11 +6383,11 @@
       <w:szCs w:val="26"/>
     </w:rPr>
   </w:style>
-  <w:style w:type="paragraph" w:styleId="Ttulo3">
+  <w:style w:type="paragraph" w:styleId="Heading3">
     <w:name w:val="heading 3"/>
     <w:basedOn w:val="Normal"/>
     <w:next w:val="Normal"/>
-    <w:link w:val="Ttulo3Car"/>
+    <w:link w:val="Heading3Char"/>
     <w:uiPriority w:val="9"/>
     <w:unhideWhenUsed/>
     <w:qFormat/>
@@ -6163,13 +6405,13 @@
       <w:szCs w:val="24"/>
     </w:rPr>
   </w:style>
-  <w:style w:type="character" w:default="1" w:styleId="Fuentedeprrafopredeter">
+  <w:style w:type="character" w:default="1" w:styleId="DefaultParagraphFont">
     <w:name w:val="Default Paragraph Font"/>
     <w:uiPriority w:val="1"/>
     <w:semiHidden/>
     <w:unhideWhenUsed/>
   </w:style>
-  <w:style w:type="table" w:default="1" w:styleId="Tablanormal">
+  <w:style w:type="table" w:default="1" w:styleId="TableNormal">
     <w:name w:val="Normal Table"/>
     <w:uiPriority w:val="99"/>
     <w:semiHidden/>
@@ -6184,16 +6426,16 @@
       </w:tblCellMar>
     </w:tblPr>
   </w:style>
-  <w:style w:type="numbering" w:default="1" w:styleId="Sinlista">
+  <w:style w:type="numbering" w:default="1" w:styleId="NoList">
     <w:name w:val="No List"/>
     <w:uiPriority w:val="99"/>
     <w:semiHidden/>
     <w:unhideWhenUsed/>
   </w:style>
-  <w:style w:type="character" w:customStyle="1" w:styleId="Ttulo2Car">
-    <w:name w:val="Título 2 Car"/>
-    <w:basedOn w:val="Fuentedeprrafopredeter"/>
-    <w:link w:val="Ttulo2"/>
+  <w:style w:type="character" w:customStyle="1" w:styleId="Heading2Char">
+    <w:name w:val="Heading 2 Char"/>
+    <w:basedOn w:val="DefaultParagraphFont"/>
+    <w:link w:val="Heading2"/>
     <w:uiPriority w:val="9"/>
     <w:rsid w:val="001968D8"/>
     <w:rPr>
@@ -6203,10 +6445,10 @@
       <w:szCs w:val="26"/>
     </w:rPr>
   </w:style>
-  <w:style w:type="paragraph" w:styleId="Textodeglobo">
+  <w:style w:type="paragraph" w:styleId="BalloonText">
     <w:name w:val="Balloon Text"/>
     <w:basedOn w:val="Normal"/>
-    <w:link w:val="TextodegloboCar"/>
+    <w:link w:val="BalloonTextChar"/>
     <w:uiPriority w:val="99"/>
     <w:semiHidden/>
     <w:unhideWhenUsed/>
@@ -6220,10 +6462,10 @@
       <w:szCs w:val="18"/>
     </w:rPr>
   </w:style>
-  <w:style w:type="character" w:customStyle="1" w:styleId="TextodegloboCar">
-    <w:name w:val="Texto de globo Car"/>
-    <w:basedOn w:val="Fuentedeprrafopredeter"/>
-    <w:link w:val="Textodeglobo"/>
+  <w:style w:type="character" w:customStyle="1" w:styleId="BalloonTextChar">
+    <w:name w:val="Balloon Text Char"/>
+    <w:basedOn w:val="DefaultParagraphFont"/>
+    <w:link w:val="BalloonText"/>
     <w:uiPriority w:val="99"/>
     <w:semiHidden/>
     <w:rsid w:val="003C45F3"/>
@@ -6233,10 +6475,10 @@
       <w:szCs w:val="18"/>
     </w:rPr>
   </w:style>
-  <w:style w:type="character" w:customStyle="1" w:styleId="Ttulo1Car">
-    <w:name w:val="Título 1 Car"/>
-    <w:basedOn w:val="Fuentedeprrafopredeter"/>
-    <w:link w:val="Ttulo1"/>
+  <w:style w:type="character" w:customStyle="1" w:styleId="Heading1Char">
+    <w:name w:val="Heading 1 Char"/>
+    <w:basedOn w:val="DefaultParagraphFont"/>
+    <w:link w:val="Heading1"/>
     <w:uiPriority w:val="9"/>
     <w:rsid w:val="00473C7A"/>
     <w:rPr>
@@ -6246,9 +6488,9 @@
       <w:szCs w:val="32"/>
     </w:rPr>
   </w:style>
-  <w:style w:type="paragraph" w:styleId="Sinespaciado">
+  <w:style w:type="paragraph" w:styleId="NoSpacing">
     <w:name w:val="No Spacing"/>
-    <w:link w:val="SinespaciadoCar"/>
+    <w:link w:val="NoSpacingChar"/>
     <w:uiPriority w:val="1"/>
     <w:qFormat/>
     <w:rsid w:val="00473C7A"/>
@@ -6256,16 +6498,16 @@
       <w:spacing w:after="0" w:line="240" w:lineRule="auto"/>
     </w:pPr>
   </w:style>
-  <w:style w:type="character" w:customStyle="1" w:styleId="SinespaciadoCar">
-    <w:name w:val="Sin espaciado Car"/>
-    <w:basedOn w:val="Fuentedeprrafopredeter"/>
-    <w:link w:val="Sinespaciado"/>
+  <w:style w:type="character" w:customStyle="1" w:styleId="NoSpacingChar">
+    <w:name w:val="No Spacing Char"/>
+    <w:basedOn w:val="DefaultParagraphFont"/>
+    <w:link w:val="NoSpacing"/>
     <w:uiPriority w:val="1"/>
     <w:rsid w:val="00473C7A"/>
   </w:style>
-  <w:style w:type="character" w:styleId="Hipervnculo">
+  <w:style w:type="character" w:styleId="Hyperlink">
     <w:name w:val="Hyperlink"/>
-    <w:basedOn w:val="Fuentedeprrafopredeter"/>
+    <w:basedOn w:val="DefaultParagraphFont"/>
     <w:uiPriority w:val="99"/>
     <w:unhideWhenUsed/>
     <w:rsid w:val="002114FB"/>
@@ -6274,9 +6516,9 @@
       <w:u w:val="single"/>
     </w:rPr>
   </w:style>
-  <w:style w:type="character" w:styleId="Mencinsinresolver">
+  <w:style w:type="character" w:styleId="UnresolvedMention">
     <w:name w:val="Unresolved Mention"/>
-    <w:basedOn w:val="Fuentedeprrafopredeter"/>
+    <w:basedOn w:val="DefaultParagraphFont"/>
     <w:uiPriority w:val="99"/>
     <w:semiHidden/>
     <w:unhideWhenUsed/>
@@ -6286,7 +6528,7 @@
       <w:shd w:val="clear" w:color="auto" w:fill="E1DFDD"/>
     </w:rPr>
   </w:style>
-  <w:style w:type="paragraph" w:styleId="Prrafodelista">
+  <w:style w:type="paragraph" w:styleId="ListParagraph">
     <w:name w:val="List Paragraph"/>
     <w:basedOn w:val="Normal"/>
     <w:uiPriority w:val="34"/>
@@ -6297,10 +6539,10 @@
       <w:contextualSpacing/>
     </w:pPr>
   </w:style>
-  <w:style w:type="character" w:customStyle="1" w:styleId="Ttulo3Car">
-    <w:name w:val="Título 3 Car"/>
-    <w:basedOn w:val="Fuentedeprrafopredeter"/>
-    <w:link w:val="Ttulo3"/>
+  <w:style w:type="character" w:customStyle="1" w:styleId="Heading3Char">
+    <w:name w:val="Heading 3 Char"/>
+    <w:basedOn w:val="DefaultParagraphFont"/>
+    <w:link w:val="Heading3"/>
     <w:uiPriority w:val="9"/>
     <w:rsid w:val="00F63242"/>
     <w:rPr>
@@ -6310,9 +6552,9 @@
       <w:szCs w:val="24"/>
     </w:rPr>
   </w:style>
-  <w:style w:type="table" w:styleId="Tablaconcuadrcula">
+  <w:style w:type="table" w:styleId="TableGrid">
     <w:name w:val="Table Grid"/>
-    <w:basedOn w:val="Tablanormal"/>
+    <w:basedOn w:val="TableNormal"/>
     <w:uiPriority w:val="39"/>
     <w:rsid w:val="00DF1C3C"/>
     <w:pPr>
@@ -6329,9 +6571,9 @@
       </w:tblBorders>
     </w:tblPr>
   </w:style>
-  <w:style w:type="table" w:styleId="Tabladelista4-nfasis4">
+  <w:style w:type="table" w:styleId="ListTable4-Accent4">
     <w:name w:val="List Table 4 Accent 4"/>
-    <w:basedOn w:val="Tablanormal"/>
+    <w:basedOn w:val="TableNormal"/>
     <w:uiPriority w:val="49"/>
     <w:rsid w:val="00D57394"/>
     <w:pPr>
@@ -6403,10 +6645,10 @@
       </w:tcPr>
     </w:tblStylePr>
   </w:style>
-  <w:style w:type="paragraph" w:styleId="Encabezado">
+  <w:style w:type="paragraph" w:styleId="Header">
     <w:name w:val="header"/>
     <w:basedOn w:val="Normal"/>
-    <w:link w:val="EncabezadoCar"/>
+    <w:link w:val="HeaderChar"/>
     <w:uiPriority w:val="99"/>
     <w:unhideWhenUsed/>
     <w:rsid w:val="0087773D"/>
@@ -6418,17 +6660,17 @@
       <w:spacing w:after="0" w:line="240" w:lineRule="auto"/>
     </w:pPr>
   </w:style>
-  <w:style w:type="character" w:customStyle="1" w:styleId="EncabezadoCar">
-    <w:name w:val="Encabezado Car"/>
-    <w:basedOn w:val="Fuentedeprrafopredeter"/>
-    <w:link w:val="Encabezado"/>
+  <w:style w:type="character" w:customStyle="1" w:styleId="HeaderChar">
+    <w:name w:val="Header Char"/>
+    <w:basedOn w:val="DefaultParagraphFont"/>
+    <w:link w:val="Header"/>
     <w:uiPriority w:val="99"/>
     <w:rsid w:val="0087773D"/>
   </w:style>
-  <w:style w:type="paragraph" w:styleId="Piedepgina">
+  <w:style w:type="paragraph" w:styleId="Footer">
     <w:name w:val="footer"/>
     <w:basedOn w:val="Normal"/>
-    <w:link w:val="PiedepginaCar"/>
+    <w:link w:val="FooterChar"/>
     <w:uiPriority w:val="99"/>
     <w:unhideWhenUsed/>
     <w:rsid w:val="0087773D"/>
@@ -6440,16 +6682,16 @@
       <w:spacing w:after="0" w:line="240" w:lineRule="auto"/>
     </w:pPr>
   </w:style>
-  <w:style w:type="character" w:customStyle="1" w:styleId="PiedepginaCar">
-    <w:name w:val="Pie de página Car"/>
-    <w:basedOn w:val="Fuentedeprrafopredeter"/>
-    <w:link w:val="Piedepgina"/>
+  <w:style w:type="character" w:customStyle="1" w:styleId="FooterChar">
+    <w:name w:val="Footer Char"/>
+    <w:basedOn w:val="DefaultParagraphFont"/>
+    <w:link w:val="Footer"/>
     <w:uiPriority w:val="99"/>
     <w:rsid w:val="0087773D"/>
   </w:style>
-  <w:style w:type="table" w:styleId="Tabladelista4-nfasis1">
+  <w:style w:type="table" w:styleId="ListTable4-Accent1">
     <w:name w:val="List Table 4 Accent 1"/>
-    <w:basedOn w:val="Tablanormal"/>
+    <w:basedOn w:val="TableNormal"/>
     <w:uiPriority w:val="49"/>
     <w:rsid w:val="00065748"/>
     <w:pPr>
@@ -6521,9 +6763,9 @@
       </w:tcPr>
     </w:tblStylePr>
   </w:style>
-  <w:style w:type="table" w:styleId="Tabladelista3-nfasis4">
+  <w:style w:type="table" w:styleId="ListTable3-Accent4">
     <w:name w:val="List Table 3 Accent 4"/>
-    <w:basedOn w:val="Tablanormal"/>
+    <w:basedOn w:val="TableNormal"/>
     <w:uiPriority w:val="48"/>
     <w:rsid w:val="00065748"/>
     <w:pPr>
@@ -6645,13 +6887,74 @@
       </w:tcPr>
     </w:tblStylePr>
   </w:style>
+  <w:style w:type="paragraph" w:customStyle="1" w:styleId="Ttulo11">
+    <w:name w:val="Título 11"/>
+    <w:basedOn w:val="Normal"/>
+    <w:rsid w:val="00995CCC"/>
+    <w:pPr>
+      <w:widowControl w:val="0"/>
+      <w:suppressAutoHyphens/>
+      <w:autoSpaceDN w:val="0"/>
+      <w:spacing w:before="12" w:after="0" w:line="240" w:lineRule="auto"/>
+      <w:textAlignment w:val="baseline"/>
+      <w:outlineLvl w:val="0"/>
+    </w:pPr>
+    <w:rPr>
+      <w:rFonts w:ascii="Arial" w:eastAsia="Arial" w:hAnsi="Arial" w:cs="Arial"/>
+      <w:b/>
+      <w:bCs/>
+      <w:sz w:val="49"/>
+      <w:szCs w:val="49"/>
+      <w:lang w:val="en-US" w:eastAsia="en-US"/>
+    </w:rPr>
+  </w:style>
+  <w:style w:type="paragraph" w:customStyle="1" w:styleId="Ttulo31">
+    <w:name w:val="Título 31"/>
+    <w:basedOn w:val="Normal"/>
+    <w:rsid w:val="00995CCC"/>
+    <w:pPr>
+      <w:widowControl w:val="0"/>
+      <w:suppressAutoHyphens/>
+      <w:autoSpaceDN w:val="0"/>
+      <w:spacing w:after="0" w:line="240" w:lineRule="auto"/>
+      <w:ind w:left="198"/>
+      <w:textAlignment w:val="baseline"/>
+      <w:outlineLvl w:val="2"/>
+    </w:pPr>
+    <w:rPr>
+      <w:rFonts w:ascii="Arial" w:eastAsia="Arial" w:hAnsi="Arial" w:cs="Arial"/>
+      <w:b/>
+      <w:bCs/>
+      <w:lang w:val="en-US" w:eastAsia="en-US"/>
+    </w:rPr>
+  </w:style>
+  <w:style w:type="paragraph" w:customStyle="1" w:styleId="Textoindependiente1">
+    <w:name w:val="Texto independiente1"/>
+    <w:basedOn w:val="Normal"/>
+    <w:rsid w:val="00995CCC"/>
+    <w:pPr>
+      <w:widowControl w:val="0"/>
+      <w:suppressAutoHyphens/>
+      <w:autoSpaceDN w:val="0"/>
+      <w:spacing w:after="0" w:line="240" w:lineRule="auto"/>
+      <w:textAlignment w:val="baseline"/>
+    </w:pPr>
+    <w:rPr>
+      <w:rFonts w:ascii="Arial" w:eastAsia="Arial" w:hAnsi="Arial" w:cs="Arial"/>
+      <w:lang w:val="en-US" w:eastAsia="en-US"/>
+    </w:rPr>
+  </w:style>
+  <w:style w:type="character" w:customStyle="1" w:styleId="Fuentedeprrafopredeter1">
+    <w:name w:val="Fuente de párrafo predeter.1"/>
+    <w:rsid w:val="00995CCC"/>
+  </w:style>
 </w:styles>
 </file>
 
 <file path=word/charts/chart1.xml><?xml version="1.0" encoding="utf-8"?>
 <c:chartSpace xmlns:c="http://schemas.openxmlformats.org/drawingml/2006/chart" xmlns:a="http://schemas.openxmlformats.org/drawingml/2006/main" xmlns:r="http://schemas.openxmlformats.org/officeDocument/2006/relationships" xmlns:c16r2="http://schemas.microsoft.com/office/drawing/2015/06/chart">
   <c:date1904 val="0"/>
-  <c:lang val="es-ES"/>
+  <c:lang val="en-US"/>
   <c:roundedCorners val="0"/>
   <mc:AlternateContent xmlns:mc="http://schemas.openxmlformats.org/markup-compatibility/2006">
     <mc:Choice xmlns:c14="http://schemas.microsoft.com/office/drawing/2007/8/2/chart" Requires="c14">
@@ -6717,7 +7020,7 @@
               <a:cs typeface="+mn-cs"/>
             </a:defRPr>
           </a:pPr>
-          <a:endParaRPr lang="es-ES"/>
+          <a:endParaRPr lang="en-US"/>
         </a:p>
       </c:txPr>
     </c:title>
@@ -6836,7 +7139,7 @@
                 <a:cs typeface="+mn-cs"/>
               </a:defRPr>
             </a:pPr>
-            <a:endParaRPr lang="es-ES"/>
+            <a:endParaRPr lang="en-US"/>
           </a:p>
         </c:txPr>
         <c:crossAx val="479270648"/>
@@ -6895,7 +7198,7 @@
                 <a:cs typeface="+mn-cs"/>
               </a:defRPr>
             </a:pPr>
-            <a:endParaRPr lang="es-ES"/>
+            <a:endParaRPr lang="en-US"/>
           </a:p>
         </c:txPr>
         <c:crossAx val="479269664"/>
@@ -6943,7 +7246,7 @@
       <a:pPr>
         <a:defRPr/>
       </a:pPr>
-      <a:endParaRPr lang="es-ES"/>
+      <a:endParaRPr lang="en-US"/>
     </a:p>
   </c:txPr>
   <c:externalData r:id="rId3">
@@ -7792,7 +8095,7 @@
 
 <file path=customXml/item1.xml><?xml version="1.0" encoding="utf-8"?>
 <CoverPageProperties xmlns="http://schemas.microsoft.com/office/2006/coverPageProps">
-  <PublishDate>2019</PublishDate>
+  <PublishDate>219</PublishDate>
   <Abstract/>
   <CompanyAddress/>
   <CompanyPhone/>

</xml_diff>